<commit_message>
working on opponent side - good checkpoint
</commit_message>
<xml_diff>
--- a/Battle page flowchart.docx
+++ b/Battle page flowchart.docx
@@ -13,640 +13,7 @@
         <mc:AlternateContent>
           <mc:Choice Requires="wps">
             <w:drawing>
-              <wp:anchor distT="0" distB="0" distL="114300" distR="114300" simplePos="0" relativeHeight="251704320" behindDoc="0" locked="0" layoutInCell="1" allowOverlap="1" wp14:anchorId="46C58EF8" wp14:editId="430AE8B0">
-                <wp:simplePos x="0" y="0"/>
-                <wp:positionH relativeFrom="column">
-                  <wp:posOffset>-642620</wp:posOffset>
-                </wp:positionH>
-                <wp:positionV relativeFrom="paragraph">
-                  <wp:posOffset>499110</wp:posOffset>
-                </wp:positionV>
-                <wp:extent cx="1371600" cy="1264497"/>
-                <wp:effectExtent l="0" t="0" r="12700" b="18415"/>
-                <wp:wrapNone/>
-                <wp:docPr id="26" name="Text Box 26"/>
-                <wp:cNvGraphicFramePr/>
-                <a:graphic xmlns:a="http://schemas.openxmlformats.org/drawingml/2006/main">
-                  <a:graphicData uri="http://schemas.microsoft.com/office/word/2010/wordprocessingShape">
-                    <wps:wsp>
-                      <wps:cNvSpPr txBox="1"/>
-                      <wps:spPr>
-                        <a:xfrm flipH="1">
-                          <a:off x="0" y="0"/>
-                          <a:ext cx="1371600" cy="1264497"/>
-                        </a:xfrm>
-                        <a:prstGeom prst="rect">
-                          <a:avLst/>
-                        </a:prstGeom>
-                        <a:solidFill>
-                          <a:schemeClr val="lt1"/>
-                        </a:solidFill>
-                        <a:ln w="6350">
-                          <a:solidFill>
-                            <a:srgbClr val="000000"/>
-                          </a:solidFill>
-                        </a:ln>
-                      </wps:spPr>
-                      <wps:txbx>
-                        <w:txbxContent>
-                          <w:p>
-                            <w:pPr>
-                              <w:rPr>
-                                <w:color w:val="00B050"/>
-                                <w:sz w:val="21"/>
-                                <w:szCs w:val="21"/>
-                                <w14:textOutline w14:w="9525" w14:cap="rnd" w14:cmpd="sng" w14:algn="ctr">
-                                  <w14:noFill/>
-                                  <w14:prstDash w14:val="solid"/>
-                                  <w14:bevel/>
-                                </w14:textOutline>
-                              </w:rPr>
-                            </w:pPr>
-                            <w:proofErr w:type="spellStart"/>
-                            <w:r>
-                              <w:rPr>
-                                <w:color w:val="00B050"/>
-                                <w:sz w:val="21"/>
-                                <w:szCs w:val="21"/>
-                                <w14:textOutline w14:w="9525" w14:cap="rnd" w14:cmpd="sng" w14:algn="ctr">
-                                  <w14:noFill/>
-                                  <w14:prstDash w14:val="solid"/>
-                                  <w14:bevel/>
-                                </w14:textOutline>
-                              </w:rPr>
-                              <w:t>Rendership</w:t>
-                            </w:r>
-                            <w:proofErr w:type="spellEnd"/>
-                            <w:r>
-                              <w:rPr>
-                                <w:color w:val="00B050"/>
-                                <w:sz w:val="21"/>
-                                <w:szCs w:val="21"/>
-                                <w14:textOutline w14:w="9525" w14:cap="rnd" w14:cmpd="sng" w14:algn="ctr">
-                                  <w14:noFill/>
-                                  <w14:prstDash w14:val="solid"/>
-                                  <w14:bevel/>
-                                </w14:textOutline>
-                              </w:rPr>
-                              <w:t xml:space="preserve"> (</w:t>
-                            </w:r>
-                            <w:proofErr w:type="spellStart"/>
-                            <w:r>
-                              <w:rPr>
-                                <w:color w:val="00B050"/>
-                                <w:sz w:val="21"/>
-                                <w:szCs w:val="21"/>
-                                <w14:textOutline w14:w="9525" w14:cap="rnd" w14:cmpd="sng" w14:algn="ctr">
-                                  <w14:noFill/>
-                                  <w14:prstDash w14:val="solid"/>
-                                  <w14:bevel/>
-                                </w14:textOutline>
-                              </w:rPr>
-                              <w:t>clickedShip</w:t>
-                            </w:r>
-                            <w:proofErr w:type="spellEnd"/>
-                            <w:r>
-                              <w:rPr>
-                                <w:color w:val="00B050"/>
-                                <w:sz w:val="21"/>
-                                <w:szCs w:val="21"/>
-                                <w14:textOutline w14:w="9525" w14:cap="rnd" w14:cmpd="sng" w14:algn="ctr">
-                                  <w14:noFill/>
-                                  <w14:prstDash w14:val="solid"/>
-                                  <w14:bevel/>
-                                </w14:textOutline>
-                              </w:rPr>
-                              <w:t>)</w:t>
-                            </w:r>
-                            <w:r>
-                              <w:rPr>
-                                <w:color w:val="00B050"/>
-                                <w:sz w:val="21"/>
-                                <w:szCs w:val="21"/>
-                                <w14:textOutline w14:w="9525" w14:cap="rnd" w14:cmpd="sng" w14:algn="ctr">
-                                  <w14:noFill/>
-                                  <w14:prstDash w14:val="solid"/>
-                                  <w14:bevel/>
-                                </w14:textOutline>
-                              </w:rPr>
-                              <w:t>,</w:t>
-                            </w:r>
-                          </w:p>
-                          <w:p>
-                            <w:pPr>
-                              <w:rPr>
-                                <w:color w:val="00B050"/>
-                                <w:sz w:val="21"/>
-                                <w:szCs w:val="21"/>
-                                <w14:textOutline w14:w="9525" w14:cap="rnd" w14:cmpd="sng" w14:algn="ctr">
-                                  <w14:noFill/>
-                                  <w14:prstDash w14:val="solid"/>
-                                  <w14:bevel/>
-                                </w14:textOutline>
-                              </w:rPr>
-                            </w:pPr>
-                            <w:proofErr w:type="spellStart"/>
-                            <w:r>
-                              <w:rPr>
-                                <w:color w:val="00B050"/>
-                                <w:sz w:val="21"/>
-                                <w:szCs w:val="21"/>
-                                <w14:textOutline w14:w="9525" w14:cap="rnd" w14:cmpd="sng" w14:algn="ctr">
-                                  <w14:noFill/>
-                                  <w14:prstDash w14:val="solid"/>
-                                  <w14:bevel/>
-                                </w14:textOutline>
-                              </w:rPr>
-                              <w:t>onMouseDown</w:t>
-                            </w:r>
-                            <w:proofErr w:type="spellEnd"/>
-                            <w:r>
-                              <w:rPr>
-                                <w:color w:val="00B050"/>
-                                <w:sz w:val="21"/>
-                                <w:szCs w:val="21"/>
-                                <w14:textOutline w14:w="9525" w14:cap="rnd" w14:cmpd="sng" w14:algn="ctr">
-                                  <w14:noFill/>
-                                  <w14:prstDash w14:val="solid"/>
-                                  <w14:bevel/>
-                                </w14:textOutline>
-                              </w:rPr>
-                              <w:t>,</w:t>
-                            </w:r>
-                          </w:p>
-                          <w:p>
-                            <w:pPr>
-                              <w:rPr>
-                                <w:color w:val="00B050"/>
-                                <w:sz w:val="21"/>
-                                <w:szCs w:val="21"/>
-                                <w14:textOutline w14:w="9525" w14:cap="rnd" w14:cmpd="sng" w14:algn="ctr">
-                                  <w14:noFill/>
-                                  <w14:prstDash w14:val="solid"/>
-                                  <w14:bevel/>
-                                </w14:textOutline>
-                              </w:rPr>
-                            </w:pPr>
-                            <w:proofErr w:type="spellStart"/>
-                            <w:r>
-                              <w:rPr>
-                                <w:color w:val="00B050"/>
-                                <w:sz w:val="21"/>
-                                <w:szCs w:val="21"/>
-                                <w14:textOutline w14:w="9525" w14:cap="rnd" w14:cmpd="sng" w14:algn="ctr">
-                                  <w14:noFill/>
-                                  <w14:prstDash w14:val="solid"/>
-                                  <w14:bevel/>
-                                </w14:textOutline>
-                              </w:rPr>
-                              <w:t>onDragStart</w:t>
-                            </w:r>
-                            <w:proofErr w:type="spellEnd"/>
-                            <w:r>
-                              <w:rPr>
-                                <w:color w:val="00B050"/>
-                                <w:sz w:val="21"/>
-                                <w:szCs w:val="21"/>
-                                <w14:textOutline w14:w="9525" w14:cap="rnd" w14:cmpd="sng" w14:algn="ctr">
-                                  <w14:noFill/>
-                                  <w14:prstDash w14:val="solid"/>
-                                  <w14:bevel/>
-                                </w14:textOutline>
-                              </w:rPr>
-                              <w:t>,</w:t>
-                            </w:r>
-                            <w:r>
-                              <w:rPr>
-                                <w:color w:val="00B050"/>
-                                <w:sz w:val="21"/>
-                                <w:szCs w:val="21"/>
-                                <w14:textOutline w14:w="9525" w14:cap="rnd" w14:cmpd="sng" w14:algn="ctr">
-                                  <w14:noFill/>
-                                  <w14:prstDash w14:val="solid"/>
-                                  <w14:bevel/>
-                                </w14:textOutline>
-                              </w:rPr>
-                              <w:t xml:space="preserve"> </w:t>
-                            </w:r>
-                            <w:proofErr w:type="spellStart"/>
-                            <w:r>
-                              <w:rPr>
-                                <w:color w:val="00B050"/>
-                                <w:sz w:val="21"/>
-                                <w:szCs w:val="21"/>
-                                <w14:textOutline w14:w="9525" w14:cap="rnd" w14:cmpd="sng" w14:algn="ctr">
-                                  <w14:noFill/>
-                                  <w14:prstDash w14:val="solid"/>
-                                  <w14:bevel/>
-                                </w14:textOutline>
-                              </w:rPr>
-                              <w:t>onMouseDown</w:t>
-                            </w:r>
-                            <w:proofErr w:type="spellEnd"/>
-                            <w:r>
-                              <w:rPr>
-                                <w:color w:val="00B050"/>
-                                <w:sz w:val="21"/>
-                                <w:szCs w:val="21"/>
-                                <w14:textOutline w14:w="9525" w14:cap="rnd" w14:cmpd="sng" w14:algn="ctr">
-                                  <w14:noFill/>
-                                  <w14:prstDash w14:val="solid"/>
-                                  <w14:bevel/>
-                                </w14:textOutline>
-                              </w:rPr>
-                              <w:t>,</w:t>
-                            </w:r>
-                          </w:p>
-                          <w:p>
-                            <w:pPr>
-                              <w:rPr>
-                                <w:color w:val="00B050"/>
-                                <w:sz w:val="21"/>
-                                <w:szCs w:val="21"/>
-                                <w14:textOutline w14:w="9525" w14:cap="rnd" w14:cmpd="sng" w14:algn="ctr">
-                                  <w14:noFill/>
-                                  <w14:prstDash w14:val="solid"/>
-                                  <w14:bevel/>
-                                </w14:textOutline>
-                              </w:rPr>
-                            </w:pPr>
-                            <w:proofErr w:type="spellStart"/>
-                            <w:r>
-                              <w:rPr>
-                                <w:color w:val="00B050"/>
-                                <w:sz w:val="21"/>
-                                <w:szCs w:val="21"/>
-                                <w14:textOutline w14:w="9525" w14:cap="rnd" w14:cmpd="sng" w14:algn="ctr">
-                                  <w14:noFill/>
-                                  <w14:prstDash w14:val="solid"/>
-                                  <w14:bevel/>
-                                </w14:textOutline>
-                              </w:rPr>
-                              <w:t>onDragEnd</w:t>
-                            </w:r>
-                            <w:proofErr w:type="spellEnd"/>
-                            <w:r>
-                              <w:rPr>
-                                <w:color w:val="00B050"/>
-                                <w:sz w:val="21"/>
-                                <w:szCs w:val="21"/>
-                                <w14:textOutline w14:w="9525" w14:cap="rnd" w14:cmpd="sng" w14:algn="ctr">
-                                  <w14:noFill/>
-                                  <w14:prstDash w14:val="solid"/>
-                                  <w14:bevel/>
-                                </w14:textOutline>
-                              </w:rPr>
-                              <w:t>,</w:t>
-                            </w:r>
-                          </w:p>
-                          <w:p>
-                            <w:pPr>
-                              <w:rPr>
-                                <w:color w:val="00B050"/>
-                                <w:sz w:val="21"/>
-                                <w:szCs w:val="21"/>
-                                <w14:textOutline w14:w="9525" w14:cap="rnd" w14:cmpd="sng" w14:algn="ctr">
-                                  <w14:noFill/>
-                                  <w14:prstDash w14:val="solid"/>
-                                  <w14:bevel/>
-                                </w14:textOutline>
-                              </w:rPr>
-                            </w:pPr>
-                            <w:r>
-                              <w:rPr>
-                                <w:color w:val="00B050"/>
-                                <w:sz w:val="21"/>
-                                <w:szCs w:val="21"/>
-                                <w14:textOutline w14:w="9525" w14:cap="rnd" w14:cmpd="sng" w14:algn="ctr">
-                                  <w14:noFill/>
-                                  <w14:prstDash w14:val="solid"/>
-                                  <w14:bevel/>
-                                </w14:textOutline>
-                              </w:rPr>
-                              <w:t>Rotate</w:t>
-                            </w:r>
-                          </w:p>
-                        </w:txbxContent>
-                      </wps:txbx>
-                      <wps:bodyPr rot="0" spcFirstLastPara="0" vertOverflow="overflow" horzOverflow="overflow" vert="horz" wrap="square" lIns="91440" tIns="45720" rIns="91440" bIns="45720" numCol="1" spcCol="0" rtlCol="0" fromWordArt="0" anchor="t" anchorCtr="0" forceAA="0" compatLnSpc="1">
-                        <a:prstTxWarp prst="textNoShape">
-                          <a:avLst/>
-                        </a:prstTxWarp>
-                        <a:noAutofit/>
-                      </wps:bodyPr>
-                    </wps:wsp>
-                  </a:graphicData>
-                </a:graphic>
-                <wp14:sizeRelH relativeFrom="margin">
-                  <wp14:pctWidth>0</wp14:pctWidth>
-                </wp14:sizeRelH>
-                <wp14:sizeRelV relativeFrom="margin">
-                  <wp14:pctHeight>0</wp14:pctHeight>
-                </wp14:sizeRelV>
-              </wp:anchor>
-            </w:drawing>
-          </mc:Choice>
-          <mc:Fallback>
-            <w:pict>
-              <v:shapetype w14:anchorId="46C58EF8" id="_x0000_t202" coordsize="21600,21600" o:spt="202" path="m,l,21600r21600,l21600,xe">
-                <v:stroke joinstyle="miter"/>
-                <v:path gradientshapeok="t" o:connecttype="rect"/>
-              </v:shapetype>
-              <v:shape id="Text Box 26" o:spid="_x0000_s1026" type="#_x0000_t202" style="position:absolute;margin-left:-50.6pt;margin-top:39.3pt;width:108pt;height:99.55pt;flip:x;z-index:251704320;visibility:visible;mso-wrap-style:square;mso-width-percent:0;mso-height-percent:0;mso-wrap-distance-left:9pt;mso-wrap-distance-top:0;mso-wrap-distance-right:9pt;mso-wrap-distance-bottom:0;mso-position-horizontal:absolute;mso-position-horizontal-relative:text;mso-position-vertical:absolute;mso-position-vertical-relative:text;mso-width-percent:0;mso-height-percent:0;mso-width-relative:margin;mso-height-relative:margin;v-text-anchor:top" o:gfxdata="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" fillcolor="white [3201]" strokeweight=".5pt">
-                <v:textbox>
-                  <w:txbxContent>
-                    <w:p>
-                      <w:pPr>
-                        <w:rPr>
-                          <w:color w:val="00B050"/>
-                          <w:sz w:val="21"/>
-                          <w:szCs w:val="21"/>
-                          <w14:textOutline w14:w="9525" w14:cap="rnd" w14:cmpd="sng" w14:algn="ctr">
-                            <w14:noFill/>
-                            <w14:prstDash w14:val="solid"/>
-                            <w14:bevel/>
-                          </w14:textOutline>
-                        </w:rPr>
-                      </w:pPr>
-                      <w:proofErr w:type="spellStart"/>
-                      <w:r>
-                        <w:rPr>
-                          <w:color w:val="00B050"/>
-                          <w:sz w:val="21"/>
-                          <w:szCs w:val="21"/>
-                          <w14:textOutline w14:w="9525" w14:cap="rnd" w14:cmpd="sng" w14:algn="ctr">
-                            <w14:noFill/>
-                            <w14:prstDash w14:val="solid"/>
-                            <w14:bevel/>
-                          </w14:textOutline>
-                        </w:rPr>
-                        <w:t>Rendership</w:t>
-                      </w:r>
-                      <w:proofErr w:type="spellEnd"/>
-                      <w:r>
-                        <w:rPr>
-                          <w:color w:val="00B050"/>
-                          <w:sz w:val="21"/>
-                          <w:szCs w:val="21"/>
-                          <w14:textOutline w14:w="9525" w14:cap="rnd" w14:cmpd="sng" w14:algn="ctr">
-                            <w14:noFill/>
-                            <w14:prstDash w14:val="solid"/>
-                            <w14:bevel/>
-                          </w14:textOutline>
-                        </w:rPr>
-                        <w:t xml:space="preserve"> (</w:t>
-                      </w:r>
-                      <w:proofErr w:type="spellStart"/>
-                      <w:r>
-                        <w:rPr>
-                          <w:color w:val="00B050"/>
-                          <w:sz w:val="21"/>
-                          <w:szCs w:val="21"/>
-                          <w14:textOutline w14:w="9525" w14:cap="rnd" w14:cmpd="sng" w14:algn="ctr">
-                            <w14:noFill/>
-                            <w14:prstDash w14:val="solid"/>
-                            <w14:bevel/>
-                          </w14:textOutline>
-                        </w:rPr>
-                        <w:t>clickedShip</w:t>
-                      </w:r>
-                      <w:proofErr w:type="spellEnd"/>
-                      <w:r>
-                        <w:rPr>
-                          <w:color w:val="00B050"/>
-                          <w:sz w:val="21"/>
-                          <w:szCs w:val="21"/>
-                          <w14:textOutline w14:w="9525" w14:cap="rnd" w14:cmpd="sng" w14:algn="ctr">
-                            <w14:noFill/>
-                            <w14:prstDash w14:val="solid"/>
-                            <w14:bevel/>
-                          </w14:textOutline>
-                        </w:rPr>
-                        <w:t>)</w:t>
-                      </w:r>
-                      <w:r>
-                        <w:rPr>
-                          <w:color w:val="00B050"/>
-                          <w:sz w:val="21"/>
-                          <w:szCs w:val="21"/>
-                          <w14:textOutline w14:w="9525" w14:cap="rnd" w14:cmpd="sng" w14:algn="ctr">
-                            <w14:noFill/>
-                            <w14:prstDash w14:val="solid"/>
-                            <w14:bevel/>
-                          </w14:textOutline>
-                        </w:rPr>
-                        <w:t>,</w:t>
-                      </w:r>
-                    </w:p>
-                    <w:p>
-                      <w:pPr>
-                        <w:rPr>
-                          <w:color w:val="00B050"/>
-                          <w:sz w:val="21"/>
-                          <w:szCs w:val="21"/>
-                          <w14:textOutline w14:w="9525" w14:cap="rnd" w14:cmpd="sng" w14:algn="ctr">
-                            <w14:noFill/>
-                            <w14:prstDash w14:val="solid"/>
-                            <w14:bevel/>
-                          </w14:textOutline>
-                        </w:rPr>
-                      </w:pPr>
-                      <w:proofErr w:type="spellStart"/>
-                      <w:r>
-                        <w:rPr>
-                          <w:color w:val="00B050"/>
-                          <w:sz w:val="21"/>
-                          <w:szCs w:val="21"/>
-                          <w14:textOutline w14:w="9525" w14:cap="rnd" w14:cmpd="sng" w14:algn="ctr">
-                            <w14:noFill/>
-                            <w14:prstDash w14:val="solid"/>
-                            <w14:bevel/>
-                          </w14:textOutline>
-                        </w:rPr>
-                        <w:t>onMouseDown</w:t>
-                      </w:r>
-                      <w:proofErr w:type="spellEnd"/>
-                      <w:r>
-                        <w:rPr>
-                          <w:color w:val="00B050"/>
-                          <w:sz w:val="21"/>
-                          <w:szCs w:val="21"/>
-                          <w14:textOutline w14:w="9525" w14:cap="rnd" w14:cmpd="sng" w14:algn="ctr">
-                            <w14:noFill/>
-                            <w14:prstDash w14:val="solid"/>
-                            <w14:bevel/>
-                          </w14:textOutline>
-                        </w:rPr>
-                        <w:t>,</w:t>
-                      </w:r>
-                    </w:p>
-                    <w:p>
-                      <w:pPr>
-                        <w:rPr>
-                          <w:color w:val="00B050"/>
-                          <w:sz w:val="21"/>
-                          <w:szCs w:val="21"/>
-                          <w14:textOutline w14:w="9525" w14:cap="rnd" w14:cmpd="sng" w14:algn="ctr">
-                            <w14:noFill/>
-                            <w14:prstDash w14:val="solid"/>
-                            <w14:bevel/>
-                          </w14:textOutline>
-                        </w:rPr>
-                      </w:pPr>
-                      <w:proofErr w:type="spellStart"/>
-                      <w:r>
-                        <w:rPr>
-                          <w:color w:val="00B050"/>
-                          <w:sz w:val="21"/>
-                          <w:szCs w:val="21"/>
-                          <w14:textOutline w14:w="9525" w14:cap="rnd" w14:cmpd="sng" w14:algn="ctr">
-                            <w14:noFill/>
-                            <w14:prstDash w14:val="solid"/>
-                            <w14:bevel/>
-                          </w14:textOutline>
-                        </w:rPr>
-                        <w:t>onDragStart</w:t>
-                      </w:r>
-                      <w:proofErr w:type="spellEnd"/>
-                      <w:r>
-                        <w:rPr>
-                          <w:color w:val="00B050"/>
-                          <w:sz w:val="21"/>
-                          <w:szCs w:val="21"/>
-                          <w14:textOutline w14:w="9525" w14:cap="rnd" w14:cmpd="sng" w14:algn="ctr">
-                            <w14:noFill/>
-                            <w14:prstDash w14:val="solid"/>
-                            <w14:bevel/>
-                          </w14:textOutline>
-                        </w:rPr>
-                        <w:t>,</w:t>
-                      </w:r>
-                      <w:r>
-                        <w:rPr>
-                          <w:color w:val="00B050"/>
-                          <w:sz w:val="21"/>
-                          <w:szCs w:val="21"/>
-                          <w14:textOutline w14:w="9525" w14:cap="rnd" w14:cmpd="sng" w14:algn="ctr">
-                            <w14:noFill/>
-                            <w14:prstDash w14:val="solid"/>
-                            <w14:bevel/>
-                          </w14:textOutline>
-                        </w:rPr>
-                        <w:t xml:space="preserve"> </w:t>
-                      </w:r>
-                      <w:proofErr w:type="spellStart"/>
-                      <w:r>
-                        <w:rPr>
-                          <w:color w:val="00B050"/>
-                          <w:sz w:val="21"/>
-                          <w:szCs w:val="21"/>
-                          <w14:textOutline w14:w="9525" w14:cap="rnd" w14:cmpd="sng" w14:algn="ctr">
-                            <w14:noFill/>
-                            <w14:prstDash w14:val="solid"/>
-                            <w14:bevel/>
-                          </w14:textOutline>
-                        </w:rPr>
-                        <w:t>onMouseDown</w:t>
-                      </w:r>
-                      <w:proofErr w:type="spellEnd"/>
-                      <w:r>
-                        <w:rPr>
-                          <w:color w:val="00B050"/>
-                          <w:sz w:val="21"/>
-                          <w:szCs w:val="21"/>
-                          <w14:textOutline w14:w="9525" w14:cap="rnd" w14:cmpd="sng" w14:algn="ctr">
-                            <w14:noFill/>
-                            <w14:prstDash w14:val="solid"/>
-                            <w14:bevel/>
-                          </w14:textOutline>
-                        </w:rPr>
-                        <w:t>,</w:t>
-                      </w:r>
-                    </w:p>
-                    <w:p>
-                      <w:pPr>
-                        <w:rPr>
-                          <w:color w:val="00B050"/>
-                          <w:sz w:val="21"/>
-                          <w:szCs w:val="21"/>
-                          <w14:textOutline w14:w="9525" w14:cap="rnd" w14:cmpd="sng" w14:algn="ctr">
-                            <w14:noFill/>
-                            <w14:prstDash w14:val="solid"/>
-                            <w14:bevel/>
-                          </w14:textOutline>
-                        </w:rPr>
-                      </w:pPr>
-                      <w:proofErr w:type="spellStart"/>
-                      <w:r>
-                        <w:rPr>
-                          <w:color w:val="00B050"/>
-                          <w:sz w:val="21"/>
-                          <w:szCs w:val="21"/>
-                          <w14:textOutline w14:w="9525" w14:cap="rnd" w14:cmpd="sng" w14:algn="ctr">
-                            <w14:noFill/>
-                            <w14:prstDash w14:val="solid"/>
-                            <w14:bevel/>
-                          </w14:textOutline>
-                        </w:rPr>
-                        <w:t>onDragEnd</w:t>
-                      </w:r>
-                      <w:proofErr w:type="spellEnd"/>
-                      <w:r>
-                        <w:rPr>
-                          <w:color w:val="00B050"/>
-                          <w:sz w:val="21"/>
-                          <w:szCs w:val="21"/>
-                          <w14:textOutline w14:w="9525" w14:cap="rnd" w14:cmpd="sng" w14:algn="ctr">
-                            <w14:noFill/>
-                            <w14:prstDash w14:val="solid"/>
-                            <w14:bevel/>
-                          </w14:textOutline>
-                        </w:rPr>
-                        <w:t>,</w:t>
-                      </w:r>
-                    </w:p>
-                    <w:p>
-                      <w:pPr>
-                        <w:rPr>
-                          <w:color w:val="00B050"/>
-                          <w:sz w:val="21"/>
-                          <w:szCs w:val="21"/>
-                          <w14:textOutline w14:w="9525" w14:cap="rnd" w14:cmpd="sng" w14:algn="ctr">
-                            <w14:noFill/>
-                            <w14:prstDash w14:val="solid"/>
-                            <w14:bevel/>
-                          </w14:textOutline>
-                        </w:rPr>
-                      </w:pPr>
-                      <w:r>
-                        <w:rPr>
-                          <w:color w:val="00B050"/>
-                          <w:sz w:val="21"/>
-                          <w:szCs w:val="21"/>
-                          <w14:textOutline w14:w="9525" w14:cap="rnd" w14:cmpd="sng" w14:algn="ctr">
-                            <w14:noFill/>
-                            <w14:prstDash w14:val="solid"/>
-                            <w14:bevel/>
-                          </w14:textOutline>
-                        </w:rPr>
-                        <w:t>Rotate</w:t>
-                      </w:r>
-                    </w:p>
-                  </w:txbxContent>
-                </v:textbox>
-              </v:shape>
-            </w:pict>
-          </mc:Fallback>
-        </mc:AlternateContent>
-      </w:r>
-      <w:r>
-        <w:rPr>
-          <w:noProof/>
-        </w:rPr>
-        <mc:AlternateContent>
-          <mc:Choice Requires="wps">
-            <w:drawing>
-              <wp:anchor distT="0" distB="0" distL="114300" distR="114300" simplePos="0" relativeHeight="251707392" behindDoc="0" locked="0" layoutInCell="1" allowOverlap="1" wp14:anchorId="75D67A9F" wp14:editId="29715803">
+              <wp:anchor distT="0" distB="0" distL="114300" distR="114300" simplePos="0" relativeHeight="251707392" behindDoc="0" locked="0" layoutInCell="1" allowOverlap="1" wp14:anchorId="75D67A9F" wp14:editId="74384826">
                 <wp:simplePos x="0" y="0"/>
                 <wp:positionH relativeFrom="column">
                   <wp:posOffset>3225800</wp:posOffset>
@@ -699,7 +66,7 @@
           </mc:Choice>
           <mc:Fallback>
             <w:pict>
-              <v:shapetype w14:anchorId="7F1DBC18" id="_x0000_t38" coordsize="21600,21600" o:spt="38" o:oned="t" path="m,c@0,0@1,5400@1,10800@1,16200@2,21600,21600,21600e" filled="f">
+              <v:shapetype w14:anchorId="7FDC3895" id="_x0000_t38" coordsize="21600,21600" o:spt="38" o:oned="t" path="m,c@0,0@1,5400@1,10800@1,16200@2,21600,21600,21600e" filled="f">
                 <v:formulas>
                   <v:f eqn="mid #0 0"/>
                   <v:f eqn="val #0"/>
@@ -725,241 +92,7 @@
         <mc:AlternateContent>
           <mc:Choice Requires="wps">
             <w:drawing>
-              <wp:anchor distT="0" distB="0" distL="114300" distR="114300" simplePos="0" relativeHeight="251706368" behindDoc="0" locked="0" layoutInCell="1" allowOverlap="1" wp14:anchorId="363F9F5A" wp14:editId="568EBCFB">
-                <wp:simplePos x="0" y="0"/>
-                <wp:positionH relativeFrom="column">
-                  <wp:posOffset>4173855</wp:posOffset>
-                </wp:positionH>
-                <wp:positionV relativeFrom="paragraph">
-                  <wp:posOffset>812377</wp:posOffset>
-                </wp:positionV>
-                <wp:extent cx="1346200" cy="795867"/>
-                <wp:effectExtent l="0" t="0" r="12700" b="17145"/>
-                <wp:wrapNone/>
-                <wp:docPr id="28" name="Text Box 28"/>
-                <wp:cNvGraphicFramePr/>
-                <a:graphic xmlns:a="http://schemas.openxmlformats.org/drawingml/2006/main">
-                  <a:graphicData uri="http://schemas.microsoft.com/office/word/2010/wordprocessingShape">
-                    <wps:wsp>
-                      <wps:cNvSpPr txBox="1"/>
-                      <wps:spPr>
-                        <a:xfrm>
-                          <a:off x="0" y="0"/>
-                          <a:ext cx="1346200" cy="795867"/>
-                        </a:xfrm>
-                        <a:prstGeom prst="rect">
-                          <a:avLst/>
-                        </a:prstGeom>
-                        <a:solidFill>
-                          <a:schemeClr val="lt1"/>
-                        </a:solidFill>
-                        <a:ln w="6350">
-                          <a:solidFill>
-                            <a:prstClr val="black"/>
-                          </a:solidFill>
-                        </a:ln>
-                      </wps:spPr>
-                      <wps:txbx>
-                        <w:txbxContent>
-                          <w:p>
-                            <w:pPr>
-                              <w:rPr>
-                                <w:color w:val="00B050"/>
-                                <w:sz w:val="21"/>
-                                <w:szCs w:val="21"/>
-                              </w:rPr>
-                            </w:pPr>
-                            <w:proofErr w:type="spellStart"/>
-                            <w:r>
-                              <w:rPr>
-                                <w:color w:val="00B050"/>
-                                <w:sz w:val="21"/>
-                                <w:szCs w:val="21"/>
-                              </w:rPr>
-                              <w:t>onDrop</w:t>
-                            </w:r>
-                            <w:proofErr w:type="spellEnd"/>
-                            <w:r>
-                              <w:rPr>
-                                <w:color w:val="00B050"/>
-                                <w:sz w:val="21"/>
-                                <w:szCs w:val="21"/>
-                              </w:rPr>
-                              <w:t>,</w:t>
-                            </w:r>
-                            <w:r>
-                              <w:rPr>
-                                <w:color w:val="00B050"/>
-                                <w:sz w:val="21"/>
-                                <w:szCs w:val="21"/>
-                              </w:rPr>
-                              <w:t xml:space="preserve"> </w:t>
-                            </w:r>
-                            <w:proofErr w:type="spellStart"/>
-                            <w:r>
-                              <w:rPr>
-                                <w:color w:val="00B050"/>
-                                <w:sz w:val="21"/>
-                                <w:szCs w:val="21"/>
-                              </w:rPr>
-                              <w:t>onDragOver</w:t>
-                            </w:r>
-                            <w:proofErr w:type="spellEnd"/>
-                            <w:r>
-                              <w:rPr>
-                                <w:color w:val="00B050"/>
-                                <w:sz w:val="21"/>
-                                <w:szCs w:val="21"/>
-                              </w:rPr>
-                              <w:t xml:space="preserve">, </w:t>
-                            </w:r>
-                            <w:proofErr w:type="spellStart"/>
-                            <w:r>
-                              <w:rPr>
-                                <w:color w:val="00B050"/>
-                                <w:sz w:val="21"/>
-                                <w:szCs w:val="21"/>
-                              </w:rPr>
-                              <w:t>onDragLeave</w:t>
-                            </w:r>
-                            <w:proofErr w:type="spellEnd"/>
-                            <w:r>
-                              <w:rPr>
-                                <w:color w:val="00B050"/>
-                                <w:sz w:val="21"/>
-                                <w:szCs w:val="21"/>
-                              </w:rPr>
-                              <w:t xml:space="preserve">, </w:t>
-                            </w:r>
-                            <w:proofErr w:type="spellStart"/>
-                            <w:r>
-                              <w:rPr>
-                                <w:color w:val="00B050"/>
-                                <w:sz w:val="21"/>
-                                <w:szCs w:val="21"/>
-                              </w:rPr>
-                              <w:t>checkIfTaken</w:t>
-                            </w:r>
-                            <w:proofErr w:type="spellEnd"/>
-                          </w:p>
-                        </w:txbxContent>
-                      </wps:txbx>
-                      <wps:bodyPr rot="0" spcFirstLastPara="0" vertOverflow="overflow" horzOverflow="overflow" vert="horz" wrap="square" lIns="91440" tIns="45720" rIns="91440" bIns="45720" numCol="1" spcCol="0" rtlCol="0" fromWordArt="0" anchor="t" anchorCtr="0" forceAA="0" compatLnSpc="1">
-                        <a:prstTxWarp prst="textNoShape">
-                          <a:avLst/>
-                        </a:prstTxWarp>
-                        <a:noAutofit/>
-                      </wps:bodyPr>
-                    </wps:wsp>
-                  </a:graphicData>
-                </a:graphic>
-                <wp14:sizeRelH relativeFrom="margin">
-                  <wp14:pctWidth>0</wp14:pctWidth>
-                </wp14:sizeRelH>
-              </wp:anchor>
-            </w:drawing>
-          </mc:Choice>
-          <mc:Fallback>
-            <w:pict>
-              <v:shape w14:anchorId="363F9F5A" id="Text Box 28" o:spid="_x0000_s1027" type="#_x0000_t202" style="position:absolute;margin-left:328.65pt;margin-top:63.95pt;width:106pt;height:62.65pt;z-index:251706368;visibility:visible;mso-wrap-style:square;mso-width-percent:0;mso-wrap-distance-left:9pt;mso-wrap-distance-top:0;mso-wrap-distance-right:9pt;mso-wrap-distance-bottom:0;mso-position-horizontal:absolute;mso-position-horizontal-relative:text;mso-position-vertical:absolute;mso-position-vertical-relative:text;mso-width-percent:0;mso-width-relative:margin;v-text-anchor:top" o:gfxdata="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" fillcolor="white [3201]" strokeweight=".5pt">
-                <v:textbox>
-                  <w:txbxContent>
-                    <w:p>
-                      <w:pPr>
-                        <w:rPr>
-                          <w:color w:val="00B050"/>
-                          <w:sz w:val="21"/>
-                          <w:szCs w:val="21"/>
-                        </w:rPr>
-                      </w:pPr>
-                      <w:proofErr w:type="spellStart"/>
-                      <w:r>
-                        <w:rPr>
-                          <w:color w:val="00B050"/>
-                          <w:sz w:val="21"/>
-                          <w:szCs w:val="21"/>
-                        </w:rPr>
-                        <w:t>onDrop</w:t>
-                      </w:r>
-                      <w:proofErr w:type="spellEnd"/>
-                      <w:r>
-                        <w:rPr>
-                          <w:color w:val="00B050"/>
-                          <w:sz w:val="21"/>
-                          <w:szCs w:val="21"/>
-                        </w:rPr>
-                        <w:t>,</w:t>
-                      </w:r>
-                      <w:r>
-                        <w:rPr>
-                          <w:color w:val="00B050"/>
-                          <w:sz w:val="21"/>
-                          <w:szCs w:val="21"/>
-                        </w:rPr>
-                        <w:t xml:space="preserve"> </w:t>
-                      </w:r>
-                      <w:proofErr w:type="spellStart"/>
-                      <w:r>
-                        <w:rPr>
-                          <w:color w:val="00B050"/>
-                          <w:sz w:val="21"/>
-                          <w:szCs w:val="21"/>
-                        </w:rPr>
-                        <w:t>onDragOver</w:t>
-                      </w:r>
-                      <w:proofErr w:type="spellEnd"/>
-                      <w:r>
-                        <w:rPr>
-                          <w:color w:val="00B050"/>
-                          <w:sz w:val="21"/>
-                          <w:szCs w:val="21"/>
-                        </w:rPr>
-                        <w:t xml:space="preserve">, </w:t>
-                      </w:r>
-                      <w:proofErr w:type="spellStart"/>
-                      <w:r>
-                        <w:rPr>
-                          <w:color w:val="00B050"/>
-                          <w:sz w:val="21"/>
-                          <w:szCs w:val="21"/>
-                        </w:rPr>
-                        <w:t>onDragLeave</w:t>
-                      </w:r>
-                      <w:proofErr w:type="spellEnd"/>
-                      <w:r>
-                        <w:rPr>
-                          <w:color w:val="00B050"/>
-                          <w:sz w:val="21"/>
-                          <w:szCs w:val="21"/>
-                        </w:rPr>
-                        <w:t xml:space="preserve">, </w:t>
-                      </w:r>
-                      <w:proofErr w:type="spellStart"/>
-                      <w:r>
-                        <w:rPr>
-                          <w:color w:val="00B050"/>
-                          <w:sz w:val="21"/>
-                          <w:szCs w:val="21"/>
-                        </w:rPr>
-                        <w:t>checkIfTaken</w:t>
-                      </w:r>
-                      <w:proofErr w:type="spellEnd"/>
-                    </w:p>
-                  </w:txbxContent>
-                </v:textbox>
-              </v:shape>
-            </w:pict>
-          </mc:Fallback>
-        </mc:AlternateContent>
-      </w:r>
-      <w:r>
-        <w:rPr>
-          <w:noProof/>
-        </w:rPr>
-        <mc:AlternateContent>
-          <mc:Choice Requires="wps">
-            <w:drawing>
-              <wp:anchor distT="0" distB="0" distL="114300" distR="114300" simplePos="0" relativeHeight="251705344" behindDoc="0" locked="0" layoutInCell="1" allowOverlap="1" wp14:anchorId="26173B0F" wp14:editId="306C5847">
+              <wp:anchor distT="0" distB="0" distL="114300" distR="114300" simplePos="0" relativeHeight="251705344" behindDoc="0" locked="0" layoutInCell="1" allowOverlap="1" wp14:anchorId="26173B0F" wp14:editId="59CBD150">
                 <wp:simplePos x="0" y="0"/>
                 <wp:positionH relativeFrom="column">
                   <wp:posOffset>-33868</wp:posOffset>
@@ -1020,7 +153,7 @@
           </mc:Choice>
           <mc:Fallback>
             <w:pict>
-              <v:shape w14:anchorId="44FA2573" id="Curved Connector 27" o:spid="_x0000_s1026" type="#_x0000_t38" style="position:absolute;margin-left:-2.65pt;margin-top:145.35pt;width:43.95pt;height:119pt;z-index:251705344;visibility:visible;mso-wrap-style:square;mso-width-percent:0;mso-height-percent:0;mso-wrap-distance-left:9pt;mso-wrap-distance-top:0;mso-wrap-distance-right:9pt;mso-wrap-distance-bottom:0;mso-position-horizontal:absolute;mso-position-horizontal-relative:text;mso-position-vertical:absolute;mso-position-vertical-relative:text;mso-width-percent:0;mso-height-percent:0;mso-width-relative:margin;mso-height-relative:margin" o:gfxdata="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" adj="-667" strokecolor="#4472c4 [3204]" strokeweight=".5pt">
+              <v:shape w14:anchorId="46B10B40" id="Curved Connector 27" o:spid="_x0000_s1026" type="#_x0000_t38" style="position:absolute;margin-left:-2.65pt;margin-top:145.35pt;width:43.95pt;height:119pt;z-index:251705344;visibility:visible;mso-wrap-style:square;mso-width-percent:0;mso-height-percent:0;mso-wrap-distance-left:9pt;mso-wrap-distance-top:0;mso-wrap-distance-right:9pt;mso-wrap-distance-bottom:0;mso-position-horizontal:absolute;mso-position-horizontal-relative:text;mso-position-vertical:absolute;mso-position-vertical-relative:text;mso-width-percent:0;mso-height-percent:0;mso-width-relative:margin;mso-height-relative:margin" o:gfxdata="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" adj="-667" strokecolor="#4472c4 [3204]" strokeweight=".5pt">
                 <v:stroke startarrow="block" endarrow="block" joinstyle="miter"/>
               </v:shape>
             </w:pict>
@@ -1110,7 +243,11 @@
           </mc:Choice>
           <mc:Fallback>
             <w:pict>
-              <v:shape w14:anchorId="67DC4E98" id="Text Box 24" o:spid="_x0000_s1028" type="#_x0000_t202" style="position:absolute;margin-left:138.65pt;margin-top:214.65pt;width:150pt;height:27.75pt;z-index:251702272;visibility:visible;mso-wrap-style:square;mso-width-percent:0;mso-height-percent:0;mso-wrap-distance-left:9pt;mso-wrap-distance-top:0;mso-wrap-distance-right:9pt;mso-wrap-distance-bottom:0;mso-position-horizontal:absolute;mso-position-horizontal-relative:text;mso-position-vertical:absolute;mso-position-vertical-relative:text;mso-width-percent:0;mso-height-percent:0;mso-width-relative:margin;mso-height-relative:margin;v-text-anchor:top" o:gfxdata="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" fillcolor="white [3201]" strokeweight=".5pt">
+              <v:shapetype w14:anchorId="67DC4E98" id="_x0000_t202" coordsize="21600,21600" o:spt="202" path="m,l,21600r21600,l21600,xe">
+                <v:stroke joinstyle="miter"/>
+                <v:path gradientshapeok="t" o:connecttype="rect"/>
+              </v:shapetype>
+              <v:shape id="Text Box 24" o:spid="_x0000_s1026" type="#_x0000_t202" style="position:absolute;margin-left:138.65pt;margin-top:214.65pt;width:150pt;height:27.75pt;z-index:251702272;visibility:visible;mso-wrap-style:square;mso-width-percent:0;mso-height-percent:0;mso-wrap-distance-left:9pt;mso-wrap-distance-top:0;mso-wrap-distance-right:9pt;mso-wrap-distance-bottom:0;mso-position-horizontal:absolute;mso-position-horizontal-relative:text;mso-position-vertical:absolute;mso-position-vertical-relative:text;mso-width-percent:0;mso-height-percent:0;mso-width-relative:margin;mso-height-relative:margin;v-text-anchor:top" o:gfxdata="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" fillcolor="white [3201]" strokeweight=".5pt">
                 <v:textbox>
                   <w:txbxContent>
                     <w:p>
@@ -1203,7 +340,7 @@
           </mc:Choice>
           <mc:Fallback>
             <w:pict>
-              <v:shapetype w14:anchorId="78EFC52E" id="_x0000_t32" coordsize="21600,21600" o:spt="32" o:oned="t" path="m,l21600,21600e" filled="f">
+              <v:shapetype w14:anchorId="03F726C3" id="_x0000_t32" coordsize="21600,21600" o:spt="32" o:oned="t" path="m,l21600,21600e" filled="f">
                 <v:path arrowok="t" fillok="f" o:connecttype="none"/>
                 <o:lock v:ext="edit" shapetype="t"/>
               </v:shapetype>
@@ -1279,7 +416,7 @@
           </mc:Choice>
           <mc:Fallback>
             <w:pict>
-              <v:shape w14:anchorId="22407AD7" id="Straight Arrow Connector 23" o:spid="_x0000_s1026" type="#_x0000_t32" style="position:absolute;margin-left:84pt;margin-top:277.65pt;width:3.6pt;height:26.35pt;z-index:251700224;visibility:visible;mso-wrap-style:square;mso-width-percent:0;mso-height-percent:0;mso-wrap-distance-left:9pt;mso-wrap-distance-top:0;mso-wrap-distance-right:9pt;mso-wrap-distance-bottom:0;mso-position-horizontal:absolute;mso-position-horizontal-relative:text;mso-position-vertical:absolute;mso-position-vertical-relative:text;mso-width-percent:0;mso-height-percent:0;mso-width-relative:margin;mso-height-relative:margin" o:gfxdata="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" strokecolor="#ffc000 [3207]" strokeweight="1pt">
+              <v:shape w14:anchorId="3D506642" id="Straight Arrow Connector 23" o:spid="_x0000_s1026" type="#_x0000_t32" style="position:absolute;margin-left:84pt;margin-top:277.65pt;width:3.6pt;height:26.35pt;z-index:251700224;visibility:visible;mso-wrap-style:square;mso-width-percent:0;mso-height-percent:0;mso-wrap-distance-left:9pt;mso-wrap-distance-top:0;mso-wrap-distance-right:9pt;mso-wrap-distance-bottom:0;mso-position-horizontal:absolute;mso-position-horizontal-relative:text;mso-position-vertical:absolute;mso-position-vertical-relative:text;mso-width-percent:0;mso-height-percent:0;mso-width-relative:margin;mso-height-relative:margin" o:gfxdata="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" strokecolor="#ffc000 [3207]" strokeweight="1pt">
                 <v:stroke endarrow="block" joinstyle="miter"/>
               </v:shape>
             </w:pict>
@@ -1361,7 +498,7 @@
           </mc:Choice>
           <mc:Fallback>
             <w:pict>
-              <v:shape w14:anchorId="4BC3F088" id="Text Box 22" o:spid="_x0000_s1029" type="#_x0000_t202" style="position:absolute;margin-left:24.3pt;margin-top:304pt;width:114.65pt;height:25.35pt;z-index:251698176;visibility:visible;mso-wrap-style:square;mso-width-percent:0;mso-wrap-distance-left:9pt;mso-wrap-distance-top:0;mso-wrap-distance-right:9pt;mso-wrap-distance-bottom:0;mso-position-horizontal:absolute;mso-position-horizontal-relative:text;mso-position-vertical:absolute;mso-position-vertical-relative:text;mso-width-percent:0;mso-width-relative:margin;v-text-anchor:top" o:gfxdata="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" fillcolor="white [3201]" strokeweight=".5pt">
+              <v:shape w14:anchorId="4BC3F088" id="Text Box 22" o:spid="_x0000_s1027" type="#_x0000_t202" style="position:absolute;margin-left:24.3pt;margin-top:304pt;width:114.65pt;height:25.35pt;z-index:251698176;visibility:visible;mso-wrap-style:square;mso-width-percent:0;mso-wrap-distance-left:9pt;mso-wrap-distance-top:0;mso-wrap-distance-right:9pt;mso-wrap-distance-bottom:0;mso-position-horizontal:absolute;mso-position-horizontal-relative:text;mso-position-vertical:absolute;mso-position-vertical-relative:text;mso-width-percent:0;mso-width-relative:margin;v-text-anchor:top" o:gfxdata="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" fillcolor="white [3201]" strokeweight=".5pt">
                 <v:textbox style="mso-fit-shape-to-text:t">
                   <w:txbxContent>
                     <w:p>
@@ -1449,7 +586,7 @@
           </mc:Choice>
           <mc:Fallback>
             <w:pict>
-              <v:shape w14:anchorId="76B2A597" id="Straight Arrow Connector 21" o:spid="_x0000_s1026" type="#_x0000_t32" style="position:absolute;margin-left:86.6pt;margin-top:238.35pt;width:3.6pt;height:16.65pt;z-index:251696128;visibility:visible;mso-wrap-style:square;mso-width-percent:0;mso-height-percent:0;mso-wrap-distance-left:9pt;mso-wrap-distance-top:0;mso-wrap-distance-right:9pt;mso-wrap-distance-bottom:0;mso-position-horizontal:absolute;mso-position-horizontal-relative:text;mso-position-vertical:absolute;mso-position-vertical-relative:text;mso-width-percent:0;mso-height-percent:0;mso-width-relative:margin;mso-height-relative:margin" o:gfxdata="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" strokecolor="#ffc000 [3207]" strokeweight="1pt">
+              <v:shape w14:anchorId="792846E0" id="Straight Arrow Connector 21" o:spid="_x0000_s1026" type="#_x0000_t32" style="position:absolute;margin-left:86.6pt;margin-top:238.35pt;width:3.6pt;height:16.65pt;z-index:251696128;visibility:visible;mso-wrap-style:square;mso-width-percent:0;mso-height-percent:0;mso-wrap-distance-left:9pt;mso-wrap-distance-top:0;mso-wrap-distance-right:9pt;mso-wrap-distance-bottom:0;mso-position-horizontal:absolute;mso-position-horizontal-relative:text;mso-position-vertical:absolute;mso-position-vertical-relative:text;mso-width-percent:0;mso-height-percent:0;mso-width-relative:margin;mso-height-relative:margin" o:gfxdata="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" strokecolor="#ffc000 [3207]" strokeweight="1pt">
                 <v:stroke endarrow="block" joinstyle="miter"/>
               </v:shape>
             </w:pict>
@@ -1521,7 +658,7 @@
           </mc:Choice>
           <mc:Fallback>
             <w:pict>
-              <v:shape w14:anchorId="194EBAEC" id="Straight Arrow Connector 20" o:spid="_x0000_s1026" type="#_x0000_t32" style="position:absolute;margin-left:84pt;margin-top:189pt;width:3.6pt;height:24.3pt;flip:x;z-index:251694080;visibility:visible;mso-wrap-style:square;mso-width-percent:0;mso-height-percent:0;mso-wrap-distance-left:9pt;mso-wrap-distance-top:0;mso-wrap-distance-right:9pt;mso-wrap-distance-bottom:0;mso-position-horizontal:absolute;mso-position-horizontal-relative:text;mso-position-vertical:absolute;mso-position-vertical-relative:text;mso-width-percent:0;mso-height-percent:0;mso-width-relative:margin;mso-height-relative:margin" o:gfxdata="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" strokecolor="#ffc000 [3207]" strokeweight="1pt">
+              <v:shape w14:anchorId="4A121E2E" id="Straight Arrow Connector 20" o:spid="_x0000_s1026" type="#_x0000_t32" style="position:absolute;margin-left:84pt;margin-top:189pt;width:3.6pt;height:24.3pt;flip:x;z-index:251694080;visibility:visible;mso-wrap-style:square;mso-width-percent:0;mso-height-percent:0;mso-wrap-distance-left:9pt;mso-wrap-distance-top:0;mso-wrap-distance-right:9pt;mso-wrap-distance-bottom:0;mso-position-horizontal:absolute;mso-position-horizontal-relative:text;mso-position-vertical:absolute;mso-position-vertical-relative:text;mso-width-percent:0;mso-height-percent:0;mso-width-relative:margin;mso-height-relative:margin" o:gfxdata="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" strokecolor="#ffc000 [3207]" strokeweight="1pt">
                 <v:stroke endarrow="block" joinstyle="miter"/>
               </v:shape>
             </w:pict>
@@ -1600,7 +737,7 @@
           </mc:Choice>
           <mc:Fallback>
             <w:pict>
-              <v:shape w14:anchorId="19A7DFFC" id="Text Box 19" o:spid="_x0000_s1030" type="#_x0000_t202" style="position:absolute;margin-left:46.65pt;margin-top:255.35pt;width:77.35pt;height:25.35pt;z-index:251692032;visibility:visible;mso-wrap-style:square;mso-width-percent:0;mso-wrap-distance-left:9pt;mso-wrap-distance-top:0;mso-wrap-distance-right:9pt;mso-wrap-distance-bottom:0;mso-position-horizontal:absolute;mso-position-horizontal-relative:text;mso-position-vertical:absolute;mso-position-vertical-relative:text;mso-width-percent:0;mso-width-relative:margin;v-text-anchor:top" o:gfxdata="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" fillcolor="white [3201]" strokeweight=".5pt">
+              <v:shape w14:anchorId="19A7DFFC" id="Text Box 19" o:spid="_x0000_s1028" type="#_x0000_t202" style="position:absolute;margin-left:46.65pt;margin-top:255.35pt;width:77.35pt;height:25.35pt;z-index:251692032;visibility:visible;mso-wrap-style:square;mso-width-percent:0;mso-wrap-distance-left:9pt;mso-wrap-distance-top:0;mso-wrap-distance-right:9pt;mso-wrap-distance-bottom:0;mso-position-horizontal:absolute;mso-position-horizontal-relative:text;mso-position-vertical:absolute;mso-position-vertical-relative:text;mso-width-percent:0;mso-width-relative:margin;v-text-anchor:top" o:gfxdata="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" fillcolor="white [3201]" strokeweight=".5pt">
                 <v:textbox style="mso-fit-shape-to-text:t">
                   <w:txbxContent>
                     <w:p>
@@ -1692,7 +829,7 @@
           </mc:Choice>
           <mc:Fallback>
             <w:pict>
-              <v:shape w14:anchorId="0365505A" id="Text Box 18" o:spid="_x0000_s1031" type="#_x0000_t202" style="position:absolute;margin-left:46.65pt;margin-top:3in;width:77.35pt;height:25.35pt;z-index:251689984;visibility:visible;mso-wrap-style:square;mso-width-percent:0;mso-wrap-distance-left:9pt;mso-wrap-distance-top:0;mso-wrap-distance-right:9pt;mso-wrap-distance-bottom:0;mso-position-horizontal:absolute;mso-position-horizontal-relative:text;mso-position-vertical:absolute;mso-position-vertical-relative:text;mso-width-percent:0;mso-width-relative:margin;v-text-anchor:top" o:gfxdata="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" fillcolor="white [3201]" strokeweight=".5pt">
+              <v:shape w14:anchorId="0365505A" id="Text Box 18" o:spid="_x0000_s1029" type="#_x0000_t202" style="position:absolute;margin-left:46.65pt;margin-top:3in;width:77.35pt;height:25.35pt;z-index:251689984;visibility:visible;mso-wrap-style:square;mso-width-percent:0;mso-wrap-distance-left:9pt;mso-wrap-distance-top:0;mso-wrap-distance-right:9pt;mso-wrap-distance-bottom:0;mso-position-horizontal:absolute;mso-position-horizontal-relative:text;mso-position-vertical:absolute;mso-position-vertical-relative:text;mso-width-percent:0;mso-width-relative:margin;v-text-anchor:top" o:gfxdata="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" fillcolor="white [3201]" strokeweight=".5pt">
                 <v:textbox style="mso-fit-shape-to-text:t">
                   <w:txbxContent>
                     <w:p>
@@ -1777,7 +914,7 @@
           </mc:Choice>
           <mc:Fallback>
             <w:pict>
-              <v:shape w14:anchorId="7F57D28B" id="Straight Arrow Connector 17" o:spid="_x0000_s1026" type="#_x0000_t32" style="position:absolute;margin-left:362.35pt;margin-top:224.65pt;width:3.6pt;height:24.3pt;flip:x;z-index:251687936;visibility:visible;mso-wrap-style:square;mso-width-percent:0;mso-height-percent:0;mso-wrap-distance-left:9pt;mso-wrap-distance-top:0;mso-wrap-distance-right:9pt;mso-wrap-distance-bottom:0;mso-position-horizontal:absolute;mso-position-horizontal-relative:text;mso-position-vertical:absolute;mso-position-vertical-relative:text;mso-width-percent:0;mso-height-percent:0;mso-width-relative:margin;mso-height-relative:margin" o:gfxdata="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" strokecolor="#ffc000 [3207]" strokeweight="1pt">
+              <v:shape w14:anchorId="498F4A2A" id="Straight Arrow Connector 17" o:spid="_x0000_s1026" type="#_x0000_t32" style="position:absolute;margin-left:362.35pt;margin-top:224.65pt;width:3.6pt;height:24.3pt;flip:x;z-index:251687936;visibility:visible;mso-wrap-style:square;mso-width-percent:0;mso-height-percent:0;mso-wrap-distance-left:9pt;mso-wrap-distance-top:0;mso-wrap-distance-right:9pt;mso-wrap-distance-bottom:0;mso-position-horizontal:absolute;mso-position-horizontal-relative:text;mso-position-vertical:absolute;mso-position-vertical-relative:text;mso-width-percent:0;mso-height-percent:0;mso-width-relative:margin;mso-height-relative:margin" o:gfxdata="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" strokecolor="#ffc000 [3207]" strokeweight="1pt">
                 <v:stroke endarrow="block" joinstyle="miter"/>
               </v:shape>
             </w:pict>
@@ -1849,7 +986,7 @@
           </mc:Choice>
           <mc:Fallback>
             <w:pict>
-              <v:shape w14:anchorId="5541A241" id="Straight Arrow Connector 16" o:spid="_x0000_s1026" type="#_x0000_t32" style="position:absolute;margin-left:362.4pt;margin-top:186.35pt;width:3.6pt;height:14.95pt;z-index:251685888;visibility:visible;mso-wrap-style:square;mso-width-percent:0;mso-height-percent:0;mso-wrap-distance-left:9pt;mso-wrap-distance-top:0;mso-wrap-distance-right:9pt;mso-wrap-distance-bottom:0;mso-position-horizontal:absolute;mso-position-horizontal-relative:text;mso-position-vertical:absolute;mso-position-vertical-relative:text;mso-width-percent:0;mso-height-percent:0;mso-width-relative:margin;mso-height-relative:margin" o:gfxdata="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" strokecolor="#ffc000 [3207]" strokeweight="1pt">
+              <v:shape w14:anchorId="645B0468" id="Straight Arrow Connector 16" o:spid="_x0000_s1026" type="#_x0000_t32" style="position:absolute;margin-left:362.4pt;margin-top:186.35pt;width:3.6pt;height:14.95pt;z-index:251685888;visibility:visible;mso-wrap-style:square;mso-width-percent:0;mso-height-percent:0;mso-wrap-distance-left:9pt;mso-wrap-distance-top:0;mso-wrap-distance-right:9pt;mso-wrap-distance-bottom:0;mso-position-horizontal:absolute;mso-position-horizontal-relative:text;mso-position-vertical:absolute;mso-position-vertical-relative:text;mso-width-percent:0;mso-height-percent:0;mso-width-relative:margin;mso-height-relative:margin" o:gfxdata="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" strokecolor="#ffc000 [3207]" strokeweight="1pt">
                 <v:stroke endarrow="block" joinstyle="miter"/>
               </v:shape>
             </w:pict>
@@ -1928,7 +1065,7 @@
           </mc:Choice>
           <mc:Fallback>
             <w:pict>
-              <v:shape w14:anchorId="6493DD04" id="Text Box 15" o:spid="_x0000_s1032" type="#_x0000_t202" style="position:absolute;margin-left:304.65pt;margin-top:248.65pt;width:125.35pt;height:23.3pt;z-index:251683840;visibility:visible;mso-wrap-style:square;mso-width-percent:0;mso-wrap-distance-left:9pt;mso-wrap-distance-top:0;mso-wrap-distance-right:9pt;mso-wrap-distance-bottom:0;mso-position-horizontal:absolute;mso-position-horizontal-relative:text;mso-position-vertical:absolute;mso-position-vertical-relative:text;mso-width-percent:0;mso-width-relative:margin;v-text-anchor:top" o:gfxdata="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" fillcolor="white [3201]" strokeweight=".5pt">
+              <v:shape w14:anchorId="6493DD04" id="Text Box 15" o:spid="_x0000_s1030" type="#_x0000_t202" style="position:absolute;margin-left:304.65pt;margin-top:248.65pt;width:125.35pt;height:23.3pt;z-index:251683840;visibility:visible;mso-wrap-style:square;mso-width-percent:0;mso-wrap-distance-left:9pt;mso-wrap-distance-top:0;mso-wrap-distance-right:9pt;mso-wrap-distance-bottom:0;mso-position-horizontal:absolute;mso-position-horizontal-relative:text;mso-position-vertical:absolute;mso-position-vertical-relative:text;mso-width-percent:0;mso-width-relative:margin;v-text-anchor:top" o:gfxdata="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" fillcolor="white [3201]" strokeweight=".5pt">
                 <v:textbox>
                   <w:txbxContent>
                     <w:p>
@@ -2014,7 +1151,7 @@
           </mc:Choice>
           <mc:Fallback>
             <w:pict>
-              <v:shape w14:anchorId="6C11BAE5" id="Text Box 14" o:spid="_x0000_s1033" type="#_x0000_t202" style="position:absolute;margin-left:328.65pt;margin-top:201.3pt;width:85.35pt;height:23.35pt;z-index:251681792;visibility:visible;mso-wrap-style:square;mso-wrap-distance-left:9pt;mso-wrap-distance-top:0;mso-wrap-distance-right:9pt;mso-wrap-distance-bottom:0;mso-position-horizontal:absolute;mso-position-horizontal-relative:text;mso-position-vertical:absolute;mso-position-vertical-relative:text;v-text-anchor:top" o:gfxdata="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" fillcolor="white [3201]" strokeweight=".5pt">
+              <v:shape w14:anchorId="6C11BAE5" id="Text Box 14" o:spid="_x0000_s1031" type="#_x0000_t202" style="position:absolute;margin-left:328.65pt;margin-top:201.3pt;width:85.35pt;height:23.35pt;z-index:251681792;visibility:visible;mso-wrap-style:square;mso-wrap-distance-left:9pt;mso-wrap-distance-top:0;mso-wrap-distance-right:9pt;mso-wrap-distance-bottom:0;mso-position-horizontal:absolute;mso-position-horizontal-relative:text;mso-position-vertical:absolute;mso-position-vertical-relative:text;v-text-anchor:top" o:gfxdata="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" fillcolor="white [3201]" strokeweight=".5pt">
                 <v:textbox>
                   <w:txbxContent>
                     <w:p>
@@ -2096,7 +1233,7 @@
           </mc:Choice>
           <mc:Fallback>
             <w:pict>
-              <v:shape w14:anchorId="6DDE26C3" id="Straight Arrow Connector 13" o:spid="_x0000_s1026" type="#_x0000_t32" style="position:absolute;margin-left:265.65pt;margin-top:138.65pt;width:80.35pt;height:13.35pt;z-index:251680768;visibility:visible;mso-wrap-style:square;mso-width-percent:0;mso-height-percent:0;mso-wrap-distance-left:9pt;mso-wrap-distance-top:0;mso-wrap-distance-right:9pt;mso-wrap-distance-bottom:0;mso-position-horizontal:absolute;mso-position-horizontal-relative:text;mso-position-vertical:absolute;mso-position-vertical-relative:text;mso-width-percent:0;mso-height-percent:0;mso-width-relative:margin;mso-height-relative:margin" o:gfxdata="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" strokecolor="#ffc000 [3207]" strokeweight="1pt">
+              <v:shape w14:anchorId="7A94F362" id="Straight Arrow Connector 13" o:spid="_x0000_s1026" type="#_x0000_t32" style="position:absolute;margin-left:265.65pt;margin-top:138.65pt;width:80.35pt;height:13.35pt;z-index:251680768;visibility:visible;mso-wrap-style:square;mso-width-percent:0;mso-height-percent:0;mso-wrap-distance-left:9pt;mso-wrap-distance-top:0;mso-wrap-distance-right:9pt;mso-wrap-distance-bottom:0;mso-position-horizontal:absolute;mso-position-horizontal-relative:text;mso-position-vertical:absolute;mso-position-vertical-relative:text;mso-width-percent:0;mso-height-percent:0;mso-width-relative:margin;mso-height-relative:margin" o:gfxdata="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" strokecolor="#ffc000 [3207]" strokeweight="1pt">
                 <v:stroke endarrow="block" joinstyle="miter"/>
               </v:shape>
             </w:pict>
@@ -2168,7 +1305,7 @@
           </mc:Choice>
           <mc:Fallback>
             <w:pict>
-              <v:shape w14:anchorId="06AD3C0C" id="Straight Arrow Connector 12" o:spid="_x0000_s1026" type="#_x0000_t32" style="position:absolute;margin-left:139.35pt;margin-top:138.65pt;width:44pt;height:17.3pt;flip:x;z-index:251678720;visibility:visible;mso-wrap-style:square;mso-width-percent:0;mso-height-percent:0;mso-wrap-distance-left:9pt;mso-wrap-distance-top:0;mso-wrap-distance-right:9pt;mso-wrap-distance-bottom:0;mso-position-horizontal:absolute;mso-position-horizontal-relative:text;mso-position-vertical:absolute;mso-position-vertical-relative:text;mso-width-percent:0;mso-height-percent:0;mso-width-relative:margin;mso-height-relative:margin" o:gfxdata="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" strokecolor="#ffc000 [3207]" strokeweight="1pt">
+              <v:shape w14:anchorId="4208F374" id="Straight Arrow Connector 12" o:spid="_x0000_s1026" type="#_x0000_t32" style="position:absolute;margin-left:139.35pt;margin-top:138.65pt;width:44pt;height:17.3pt;flip:x;z-index:251678720;visibility:visible;mso-wrap-style:square;mso-width-percent:0;mso-height-percent:0;mso-wrap-distance-left:9pt;mso-wrap-distance-top:0;mso-wrap-distance-right:9pt;mso-wrap-distance-bottom:0;mso-position-horizontal:absolute;mso-position-horizontal-relative:text;mso-position-vertical:absolute;mso-position-vertical-relative:text;mso-width-percent:0;mso-height-percent:0;mso-width-relative:margin;mso-height-relative:margin" o:gfxdata="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" strokecolor="#ffc000 [3207]" strokeweight="1pt">
                 <v:stroke endarrow="block" joinstyle="miter"/>
               </v:shape>
             </w:pict>
@@ -2240,7 +1377,7 @@
           </mc:Choice>
           <mc:Fallback>
             <w:pict>
-              <v:shape w14:anchorId="7B72458A" id="Straight Arrow Connector 11" o:spid="_x0000_s1026" type="#_x0000_t32" style="position:absolute;margin-left:219.55pt;margin-top:110.65pt;width:3.6pt;height:13.9pt;flip:x;z-index:251676672;visibility:visible;mso-wrap-style:square;mso-width-percent:0;mso-height-percent:0;mso-wrap-distance-left:9pt;mso-wrap-distance-top:0;mso-wrap-distance-right:9pt;mso-wrap-distance-bottom:0;mso-position-horizontal:absolute;mso-position-horizontal-relative:text;mso-position-vertical:absolute;mso-position-vertical-relative:text;mso-width-percent:0;mso-height-percent:0;mso-width-relative:margin;mso-height-relative:margin" o:gfxdata="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" strokecolor="#ffc000 [3207]" strokeweight="1pt">
+              <v:shape w14:anchorId="1B1483F8" id="Straight Arrow Connector 11" o:spid="_x0000_s1026" type="#_x0000_t32" style="position:absolute;margin-left:219.55pt;margin-top:110.65pt;width:3.6pt;height:13.9pt;flip:x;z-index:251676672;visibility:visible;mso-wrap-style:square;mso-width-percent:0;mso-height-percent:0;mso-wrap-distance-left:9pt;mso-wrap-distance-top:0;mso-wrap-distance-right:9pt;mso-wrap-distance-bottom:0;mso-position-horizontal:absolute;mso-position-horizontal-relative:text;mso-position-vertical:absolute;mso-position-vertical-relative:text;mso-width-percent:0;mso-height-percent:0;mso-width-relative:margin;mso-height-relative:margin" o:gfxdata="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" strokecolor="#ffc000 [3207]" strokeweight="1pt">
                 <v:stroke endarrow="block" joinstyle="miter"/>
               </v:shape>
             </w:pict>
@@ -2306,7 +1443,7 @@
           </mc:Choice>
           <mc:Fallback>
             <w:pict>
-              <v:shape w14:anchorId="08ADCAE0" id="Straight Arrow Connector 10" o:spid="_x0000_s1026" type="#_x0000_t32" style="position:absolute;margin-left:220.3pt;margin-top:63.95pt;width:0;height:15.35pt;z-index:251674624;visibility:visible;mso-wrap-style:square;mso-wrap-distance-left:9pt;mso-wrap-distance-top:0;mso-wrap-distance-right:9pt;mso-wrap-distance-bottom:0;mso-position-horizontal:absolute;mso-position-horizontal-relative:text;mso-position-vertical:absolute;mso-position-vertical-relative:text" o:gfxdata="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" strokecolor="#ffc000 [3207]" strokeweight="1pt">
+              <v:shape w14:anchorId="2EF894A3" id="Straight Arrow Connector 10" o:spid="_x0000_s1026" type="#_x0000_t32" style="position:absolute;margin-left:220.3pt;margin-top:63.95pt;width:0;height:15.35pt;z-index:251674624;visibility:visible;mso-wrap-style:square;mso-wrap-distance-left:9pt;mso-wrap-distance-top:0;mso-wrap-distance-right:9pt;mso-wrap-distance-bottom:0;mso-position-horizontal:absolute;mso-position-horizontal-relative:text;mso-position-vertical:absolute;mso-position-vertical-relative:text" o:gfxdata="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" strokecolor="#ffc000 [3207]" strokeweight="1pt">
                 <v:stroke endarrow="block" joinstyle="miter"/>
               </v:shape>
             </w:pict>
@@ -2406,7 +1543,7 @@
           </mc:Choice>
           <mc:Fallback>
             <w:pict>
-              <v:shape w14:anchorId="1F11760D" id="Text Box 8" o:spid="_x0000_s1034" type="#_x0000_t202" style="position:absolute;margin-left:353.65pt;margin-top:145.95pt;width:79.3pt;height:28pt;z-index:251671552;visibility:visible;mso-wrap-style:none;mso-wrap-distance-left:9pt;mso-wrap-distance-top:0;mso-wrap-distance-right:9pt;mso-wrap-distance-bottom:0;mso-position-horizontal:absolute;mso-position-horizontal-relative:text;mso-position-vertical:absolute;mso-position-vertical-relative:text;v-text-anchor:top" o:gfxdata="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" filled="f" stroked="f">
+              <v:shape w14:anchorId="1F11760D" id="Text Box 8" o:spid="_x0000_s1032" type="#_x0000_t202" style="position:absolute;margin-left:353.65pt;margin-top:145.95pt;width:79.3pt;height:28pt;z-index:251671552;visibility:visible;mso-wrap-style:none;mso-wrap-distance-left:9pt;mso-wrap-distance-top:0;mso-wrap-distance-right:9pt;mso-wrap-distance-bottom:0;mso-position-horizontal:absolute;mso-position-horizontal-relative:text;mso-position-vertical:absolute;mso-position-vertical-relative:text;v-text-anchor:top" o:gfxdata="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" filled="f" stroked="f">
                 <v:fill o:detectmouseclick="t"/>
                 <v:textbox style="mso-fit-shape-to-text:t">
                   <w:txbxContent>
@@ -2527,7 +1664,7 @@
           </mc:Choice>
           <mc:Fallback>
             <w:pict>
-              <v:shape w14:anchorId="16678599" id="Text Box 9" o:spid="_x0000_s1035" type="#_x0000_t202" style="position:absolute;margin-left:316.65pt;margin-top:164pt;width:107.35pt;height:25.35pt;z-index:251673600;visibility:visible;mso-wrap-style:square;mso-width-percent:0;mso-wrap-distance-left:9pt;mso-wrap-distance-top:0;mso-wrap-distance-right:9pt;mso-wrap-distance-bottom:0;mso-position-horizontal:absolute;mso-position-horizontal-relative:text;mso-position-vertical:absolute;mso-position-vertical-relative:text;mso-width-percent:0;mso-width-relative:margin;v-text-anchor:top" o:gfxdata="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" fillcolor="white [3201]" strokeweight=".5pt">
+              <v:shape w14:anchorId="16678599" id="Text Box 9" o:spid="_x0000_s1033" type="#_x0000_t202" style="position:absolute;margin-left:316.65pt;margin-top:164pt;width:107.35pt;height:25.35pt;z-index:251673600;visibility:visible;mso-wrap-style:square;mso-width-percent:0;mso-wrap-distance-left:9pt;mso-wrap-distance-top:0;mso-wrap-distance-right:9pt;mso-wrap-distance-bottom:0;mso-position-horizontal:absolute;mso-position-horizontal-relative:text;mso-position-vertical:absolute;mso-position-vertical-relative:text;mso-width-percent:0;mso-width-relative:margin;v-text-anchor:top" o:gfxdata="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" fillcolor="white [3201]" strokeweight=".5pt">
                 <v:textbox style="mso-fit-shape-to-text:t">
                   <w:txbxContent>
                     <w:p>
@@ -2640,7 +1777,7 @@
           </mc:Choice>
           <mc:Fallback>
             <w:pict>
-              <v:shape w14:anchorId="0C368C88" id="Text Box 6" o:spid="_x0000_s1036" type="#_x0000_t202" style="position:absolute;margin-left:106pt;margin-top:145.3pt;width:79.3pt;height:28pt;z-index:251667456;visibility:visible;mso-wrap-style:none;mso-wrap-distance-left:9pt;mso-wrap-distance-top:0;mso-wrap-distance-right:9pt;mso-wrap-distance-bottom:0;mso-position-horizontal:absolute;mso-position-horizontal-relative:text;mso-position-vertical:absolute;mso-position-vertical-relative:text;v-text-anchor:top" o:gfxdata="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" filled="f" stroked="f">
+              <v:shape w14:anchorId="0C368C88" id="Text Box 6" o:spid="_x0000_s1034" type="#_x0000_t202" style="position:absolute;margin-left:106pt;margin-top:145.3pt;width:79.3pt;height:28pt;z-index:251667456;visibility:visible;mso-wrap-style:none;mso-wrap-distance-left:9pt;mso-wrap-distance-top:0;mso-wrap-distance-right:9pt;mso-wrap-distance-bottom:0;mso-position-horizontal:absolute;mso-position-horizontal-relative:text;mso-position-vertical:absolute;mso-position-vertical-relative:text;v-text-anchor:top" o:gfxdata="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" filled="f" stroked="f">
                 <v:fill o:detectmouseclick="t"/>
                 <v:textbox style="mso-fit-shape-to-text:t">
                   <w:txbxContent>
@@ -2761,7 +1898,7 @@
           </mc:Choice>
           <mc:Fallback>
             <w:pict>
-              <v:shape w14:anchorId="047668E0" id="Text Box 5" o:spid="_x0000_s1037" type="#_x0000_t202" style="position:absolute;margin-left:130.65pt;margin-top:163.35pt;width:119.35pt;height:25.3pt;z-index:251665408;visibility:visible;mso-wrap-style:square;mso-width-percent:0;mso-wrap-distance-left:9pt;mso-wrap-distance-top:0;mso-wrap-distance-right:9pt;mso-wrap-distance-bottom:0;mso-position-horizontal:absolute;mso-position-horizontal-relative:text;mso-position-vertical:absolute;mso-position-vertical-relative:text;mso-width-percent:0;mso-width-relative:margin;v-text-anchor:top" o:gfxdata="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" fillcolor="white [3201]" strokeweight=".5pt">
+              <v:shape w14:anchorId="047668E0" id="Text Box 5" o:spid="_x0000_s1035" type="#_x0000_t202" style="position:absolute;margin-left:130.65pt;margin-top:163.35pt;width:119.35pt;height:25.3pt;z-index:251665408;visibility:visible;mso-wrap-style:square;mso-width-percent:0;mso-wrap-distance-left:9pt;mso-wrap-distance-top:0;mso-wrap-distance-right:9pt;mso-wrap-distance-bottom:0;mso-position-horizontal:absolute;mso-position-horizontal-relative:text;mso-position-vertical:absolute;mso-position-vertical-relative:text;mso-width-percent:0;mso-width-relative:margin;v-text-anchor:top" o:gfxdata="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" fillcolor="white [3201]" strokeweight=".5pt">
                 <v:textbox style="mso-fit-shape-to-text:t">
                   <w:txbxContent>
                     <w:p>
@@ -2847,7 +1984,7 @@
           </mc:Choice>
           <mc:Fallback>
             <w:pict>
-              <v:shape w14:anchorId="4E543702" id="Text Box 4" o:spid="_x0000_s1038" type="#_x0000_t202" style="position:absolute;margin-left:46.65pt;margin-top:164.2pt;width:69.35pt;height:25.35pt;z-index:251663360;visibility:visible;mso-wrap-style:square;mso-wrap-distance-left:9pt;mso-wrap-distance-top:0;mso-wrap-distance-right:9pt;mso-wrap-distance-bottom:0;mso-position-horizontal:absolute;mso-position-horizontal-relative:text;mso-position-vertical:absolute;mso-position-vertical-relative:text;v-text-anchor:top" o:gfxdata="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" fillcolor="white [3201]" strokeweight=".5pt">
+              <v:shape w14:anchorId="4E543702" id="Text Box 4" o:spid="_x0000_s1036" type="#_x0000_t202" style="position:absolute;margin-left:46.65pt;margin-top:164.2pt;width:69.35pt;height:25.35pt;z-index:251663360;visibility:visible;mso-wrap-style:square;mso-wrap-distance-left:9pt;mso-wrap-distance-top:0;mso-wrap-distance-right:9pt;mso-wrap-distance-bottom:0;mso-position-horizontal:absolute;mso-position-horizontal-relative:text;mso-position-vertical:absolute;mso-position-vertical-relative:text;v-text-anchor:top" o:gfxdata="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" fillcolor="white [3201]" strokeweight=".5pt">
                 <v:textbox style="mso-fit-shape-to-text:t">
                   <w:txbxContent>
                     <w:p>
@@ -2977,7 +2114,7 @@
           </mc:Choice>
           <mc:Fallback>
             <w:pict>
-              <v:shape w14:anchorId="6D47DBA0" id="Text Box 3" o:spid="_x0000_s1039" type="#_x0000_t202" style="position:absolute;margin-left:181.25pt;margin-top:124.65pt;width:79.3pt;height:28pt;z-index:251662336;visibility:visible;mso-wrap-style:none;mso-wrap-distance-left:9pt;mso-wrap-distance-top:0;mso-wrap-distance-right:9pt;mso-wrap-distance-bottom:0;mso-position-horizontal:absolute;mso-position-horizontal-relative:text;mso-position-vertical:absolute;mso-position-vertical-relative:text;v-text-anchor:top" o:gfxdata="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" filled="f" stroked="f">
+              <v:shape w14:anchorId="6D47DBA0" id="Text Box 3" o:spid="_x0000_s1037" type="#_x0000_t202" style="position:absolute;margin-left:181.25pt;margin-top:124.65pt;width:79.3pt;height:28pt;z-index:251662336;visibility:visible;mso-wrap-style:none;mso-wrap-distance-left:9pt;mso-wrap-distance-top:0;mso-wrap-distance-right:9pt;mso-wrap-distance-bottom:0;mso-position-horizontal:absolute;mso-position-horizontal-relative:text;mso-position-vertical:absolute;mso-position-vertical-relative:text;v-text-anchor:top" o:gfxdata="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" filled="f" stroked="f">
                 <v:fill o:detectmouseclick="t"/>
                 <v:textbox style="mso-fit-shape-to-text:t">
                   <w:txbxContent>
@@ -3118,7 +2255,7 @@
           </mc:Choice>
           <mc:Fallback>
             <w:pict>
-              <v:shape w14:anchorId="19D6BE2A" id="Text Box 2" o:spid="_x0000_s1040" type="#_x0000_t202" style="position:absolute;margin-left:183.35pt;margin-top:82.65pt;width:79.35pt;height:28pt;z-index:251660288;visibility:visible;mso-wrap-style:square;mso-width-percent:0;mso-wrap-distance-left:9pt;mso-wrap-distance-top:0;mso-wrap-distance-right:9pt;mso-wrap-distance-bottom:0;mso-position-horizontal:absolute;mso-position-horizontal-relative:text;mso-position-vertical:absolute;mso-position-vertical-relative:text;mso-width-percent:0;mso-width-relative:margin;v-text-anchor:top" o:gfxdata="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" fillcolor="white [3201]" strokeweight=".5pt">
+              <v:shape w14:anchorId="19D6BE2A" id="Text Box 2" o:spid="_x0000_s1038" type="#_x0000_t202" style="position:absolute;margin-left:183.35pt;margin-top:82.65pt;width:79.35pt;height:28pt;z-index:251660288;visibility:visible;mso-wrap-style:square;mso-width-percent:0;mso-wrap-distance-left:9pt;mso-wrap-distance-top:0;mso-wrap-distance-right:9pt;mso-wrap-distance-bottom:0;mso-position-horizontal:absolute;mso-position-horizontal-relative:text;mso-position-vertical:absolute;mso-position-vertical-relative:text;mso-width-percent:0;mso-width-relative:margin;v-text-anchor:top" o:gfxdata="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" fillcolor="white [3201]" strokeweight=".5pt">
                 <v:textbox>
                   <w:txbxContent>
                     <w:p>
@@ -3216,7 +2353,7 @@
           </mc:Choice>
           <mc:Fallback>
             <w:pict>
-              <v:shape w14:anchorId="6E6D6606" id="Text Box 1" o:spid="_x0000_s1041" type="#_x0000_t202" style="position:absolute;margin-left:199.35pt;margin-top:39.3pt;width:46pt;height:24.65pt;z-index:251659264;visibility:visible;mso-wrap-style:square;mso-width-percent:0;mso-height-percent:0;mso-wrap-distance-left:9pt;mso-wrap-distance-top:0;mso-wrap-distance-right:9pt;mso-wrap-distance-bottom:0;mso-position-horizontal:absolute;mso-position-horizontal-relative:text;mso-position-vertical:absolute;mso-position-vertical-relative:text;mso-width-percent:0;mso-height-percent:0;mso-width-relative:margin;mso-height-relative:margin;v-text-anchor:top" o:gfxdata="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" fillcolor="white [3201]" strokeweight=".5pt">
+              <v:shape w14:anchorId="6E6D6606" id="Text Box 1" o:spid="_x0000_s1039" type="#_x0000_t202" style="position:absolute;margin-left:199.35pt;margin-top:39.3pt;width:46pt;height:24.65pt;z-index:251659264;visibility:visible;mso-wrap-style:square;mso-width-percent:0;mso-height-percent:0;mso-wrap-distance-left:9pt;mso-wrap-distance-top:0;mso-wrap-distance-right:9pt;mso-wrap-distance-bottom:0;mso-position-horizontal:absolute;mso-position-horizontal-relative:text;mso-position-vertical:absolute;mso-position-vertical-relative:text;mso-width-percent:0;mso-height-percent:0;mso-width-relative:margin;mso-height-relative:margin;v-text-anchor:top" o:gfxdata="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" fillcolor="white [3201]" strokeweight=".5pt">
                 <v:textbox>
                   <w:txbxContent>
                     <w:p>
@@ -3243,7 +2380,734 @@
         <w:t>Battle page flowchart</w:t>
       </w:r>
     </w:p>
-    <w:p/>
+    <w:p>
+      <w:r>
+        <w:rPr>
+          <w:noProof/>
+        </w:rPr>
+        <mc:AlternateContent>
+          <mc:Choice Requires="wps">
+            <w:drawing>
+              <wp:anchor distT="0" distB="0" distL="114300" distR="114300" simplePos="0" relativeHeight="251706368" behindDoc="0" locked="0" layoutInCell="1" allowOverlap="1" wp14:anchorId="363F9F5A" wp14:editId="400025B2">
+                <wp:simplePos x="0" y="0"/>
+                <wp:positionH relativeFrom="column">
+                  <wp:posOffset>4174067</wp:posOffset>
+                </wp:positionH>
+                <wp:positionV relativeFrom="paragraph">
+                  <wp:posOffset>911648</wp:posOffset>
+                </wp:positionV>
+                <wp:extent cx="1286510" cy="296122"/>
+                <wp:effectExtent l="0" t="0" r="8890" b="8890"/>
+                <wp:wrapNone/>
+                <wp:docPr id="28" name="Text Box 28"/>
+                <wp:cNvGraphicFramePr/>
+                <a:graphic xmlns:a="http://schemas.openxmlformats.org/drawingml/2006/main">
+                  <a:graphicData uri="http://schemas.microsoft.com/office/word/2010/wordprocessingShape">
+                    <wps:wsp>
+                      <wps:cNvSpPr txBox="1"/>
+                      <wps:spPr>
+                        <a:xfrm>
+                          <a:off x="0" y="0"/>
+                          <a:ext cx="1286510" cy="296122"/>
+                        </a:xfrm>
+                        <a:prstGeom prst="rect">
+                          <a:avLst/>
+                        </a:prstGeom>
+                        <a:solidFill>
+                          <a:schemeClr val="lt1"/>
+                        </a:solidFill>
+                        <a:ln w="6350">
+                          <a:solidFill>
+                            <a:prstClr val="black"/>
+                          </a:solidFill>
+                        </a:ln>
+                      </wps:spPr>
+                      <wps:txbx>
+                        <w:txbxContent>
+                          <w:p>
+                            <w:pPr>
+                              <w:rPr>
+                                <w:color w:val="00B050"/>
+                                <w:sz w:val="21"/>
+                                <w:szCs w:val="21"/>
+                              </w:rPr>
+                            </w:pPr>
+                            <w:proofErr w:type="spellStart"/>
+                            <w:r>
+                              <w:rPr>
+                                <w:color w:val="00B050"/>
+                                <w:sz w:val="21"/>
+                                <w:szCs w:val="21"/>
+                              </w:rPr>
+                              <w:t>checkIfTaken</w:t>
+                            </w:r>
+                            <w:proofErr w:type="spellEnd"/>
+                          </w:p>
+                        </w:txbxContent>
+                      </wps:txbx>
+                      <wps:bodyPr rot="0" spcFirstLastPara="0" vertOverflow="overflow" horzOverflow="overflow" vert="horz" wrap="square" lIns="91440" tIns="45720" rIns="91440" bIns="45720" numCol="1" spcCol="0" rtlCol="0" fromWordArt="0" anchor="t" anchorCtr="0" forceAA="0" compatLnSpc="1">
+                        <a:prstTxWarp prst="textNoShape">
+                          <a:avLst/>
+                        </a:prstTxWarp>
+                        <a:noAutofit/>
+                      </wps:bodyPr>
+                    </wps:wsp>
+                  </a:graphicData>
+                </a:graphic>
+                <wp14:sizeRelH relativeFrom="margin">
+                  <wp14:pctWidth>0</wp14:pctWidth>
+                </wp14:sizeRelH>
+                <wp14:sizeRelV relativeFrom="margin">
+                  <wp14:pctHeight>0</wp14:pctHeight>
+                </wp14:sizeRelV>
+              </wp:anchor>
+            </w:drawing>
+          </mc:Choice>
+          <mc:Fallback>
+            <w:pict>
+              <v:shape w14:anchorId="363F9F5A" id="Text Box 28" o:spid="_x0000_s1040" type="#_x0000_t202" style="position:absolute;margin-left:328.65pt;margin-top:71.8pt;width:101.3pt;height:23.3pt;z-index:251706368;visibility:visible;mso-wrap-style:square;mso-width-percent:0;mso-height-percent:0;mso-wrap-distance-left:9pt;mso-wrap-distance-top:0;mso-wrap-distance-right:9pt;mso-wrap-distance-bottom:0;mso-position-horizontal:absolute;mso-position-horizontal-relative:text;mso-position-vertical:absolute;mso-position-vertical-relative:text;mso-width-percent:0;mso-height-percent:0;mso-width-relative:margin;mso-height-relative:margin;v-text-anchor:top" o:gfxdata="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" fillcolor="white [3201]" strokeweight=".5pt">
+                <v:textbox>
+                  <w:txbxContent>
+                    <w:p>
+                      <w:pPr>
+                        <w:rPr>
+                          <w:color w:val="00B050"/>
+                          <w:sz w:val="21"/>
+                          <w:szCs w:val="21"/>
+                        </w:rPr>
+                      </w:pPr>
+                      <w:proofErr w:type="spellStart"/>
+                      <w:r>
+                        <w:rPr>
+                          <w:color w:val="00B050"/>
+                          <w:sz w:val="21"/>
+                          <w:szCs w:val="21"/>
+                        </w:rPr>
+                        <w:t>checkIfTaken</w:t>
+                      </w:r>
+                      <w:proofErr w:type="spellEnd"/>
+                    </w:p>
+                  </w:txbxContent>
+                </v:textbox>
+              </v:shape>
+            </w:pict>
+          </mc:Fallback>
+        </mc:AlternateContent>
+      </w:r>
+      <w:r>
+        <w:rPr>
+          <w:noProof/>
+        </w:rPr>
+        <mc:AlternateContent>
+          <mc:Choice Requires="wps">
+            <w:drawing>
+              <wp:anchor distT="0" distB="0" distL="114300" distR="114300" simplePos="0" relativeHeight="251704320" behindDoc="0" locked="0" layoutInCell="1" allowOverlap="1" wp14:anchorId="46C58EF8" wp14:editId="36005CBA">
+                <wp:simplePos x="0" y="0"/>
+                <wp:positionH relativeFrom="column">
+                  <wp:posOffset>-643467</wp:posOffset>
+                </wp:positionH>
+                <wp:positionV relativeFrom="paragraph">
+                  <wp:posOffset>911648</wp:posOffset>
+                </wp:positionV>
+                <wp:extent cx="1371600" cy="451485"/>
+                <wp:effectExtent l="0" t="0" r="12700" b="18415"/>
+                <wp:wrapNone/>
+                <wp:docPr id="26" name="Text Box 26"/>
+                <wp:cNvGraphicFramePr/>
+                <a:graphic xmlns:a="http://schemas.openxmlformats.org/drawingml/2006/main">
+                  <a:graphicData uri="http://schemas.microsoft.com/office/word/2010/wordprocessingShape">
+                    <wps:wsp>
+                      <wps:cNvSpPr txBox="1"/>
+                      <wps:spPr>
+                        <a:xfrm flipH="1">
+                          <a:off x="0" y="0"/>
+                          <a:ext cx="1371600" cy="451485"/>
+                        </a:xfrm>
+                        <a:prstGeom prst="rect">
+                          <a:avLst/>
+                        </a:prstGeom>
+                        <a:solidFill>
+                          <a:schemeClr val="lt1"/>
+                        </a:solidFill>
+                        <a:ln w="6350">
+                          <a:solidFill>
+                            <a:srgbClr val="000000"/>
+                          </a:solidFill>
+                        </a:ln>
+                      </wps:spPr>
+                      <wps:txbx>
+                        <w:txbxContent>
+                          <w:p>
+                            <w:pPr>
+                              <w:rPr>
+                                <w:color w:val="00B050"/>
+                                <w:sz w:val="21"/>
+                                <w:szCs w:val="21"/>
+                                <w14:textOutline w14:w="9525" w14:cap="rnd" w14:cmpd="sng" w14:algn="ctr">
+                                  <w14:noFill/>
+                                  <w14:prstDash w14:val="solid"/>
+                                  <w14:bevel/>
+                                </w14:textOutline>
+                              </w:rPr>
+                            </w:pPr>
+                            <w:proofErr w:type="spellStart"/>
+                            <w:proofErr w:type="gramStart"/>
+                            <w:r>
+                              <w:rPr>
+                                <w:color w:val="00B050"/>
+                                <w:sz w:val="21"/>
+                                <w:szCs w:val="21"/>
+                                <w14:textOutline w14:w="9525" w14:cap="rnd" w14:cmpd="sng" w14:algn="ctr">
+                                  <w14:noFill/>
+                                  <w14:prstDash w14:val="solid"/>
+                                  <w14:bevel/>
+                                </w14:textOutline>
+                              </w:rPr>
+                              <w:t>Rendership</w:t>
+                            </w:r>
+                            <w:proofErr w:type="spellEnd"/>
+                            <w:r>
+                              <w:rPr>
+                                <w:color w:val="00B050"/>
+                                <w:sz w:val="21"/>
+                                <w:szCs w:val="21"/>
+                                <w14:textOutline w14:w="9525" w14:cap="rnd" w14:cmpd="sng" w14:algn="ctr">
+                                  <w14:noFill/>
+                                  <w14:prstDash w14:val="solid"/>
+                                  <w14:bevel/>
+                                </w14:textOutline>
+                              </w:rPr>
+                              <w:t xml:space="preserve"> </w:t>
+                            </w:r>
+                            <w:r>
+                              <w:rPr>
+                                <w:color w:val="00B050"/>
+                                <w:sz w:val="21"/>
+                                <w:szCs w:val="21"/>
+                                <w14:textOutline w14:w="9525" w14:cap="rnd" w14:cmpd="sng" w14:algn="ctr">
+                                  <w14:noFill/>
+                                  <w14:prstDash w14:val="solid"/>
+                                  <w14:bevel/>
+                                </w14:textOutline>
+                              </w:rPr>
+                              <w:t>,</w:t>
+                            </w:r>
+                            <w:proofErr w:type="gramEnd"/>
+                          </w:p>
+                          <w:p>
+                            <w:pPr>
+                              <w:rPr>
+                                <w:color w:val="00B050"/>
+                                <w:sz w:val="21"/>
+                                <w:szCs w:val="21"/>
+                                <w14:textOutline w14:w="9525" w14:cap="rnd" w14:cmpd="sng" w14:algn="ctr">
+                                  <w14:noFill/>
+                                  <w14:prstDash w14:val="solid"/>
+                                  <w14:bevel/>
+                                </w14:textOutline>
+                              </w:rPr>
+                            </w:pPr>
+                            <w:r>
+                              <w:rPr>
+                                <w:color w:val="00B050"/>
+                                <w:sz w:val="21"/>
+                                <w:szCs w:val="21"/>
+                                <w14:textOutline w14:w="9525" w14:cap="rnd" w14:cmpd="sng" w14:algn="ctr">
+                                  <w14:noFill/>
+                                  <w14:prstDash w14:val="solid"/>
+                                  <w14:bevel/>
+                                </w14:textOutline>
+                              </w:rPr>
+                              <w:t>Rotate</w:t>
+                            </w:r>
+                          </w:p>
+                        </w:txbxContent>
+                      </wps:txbx>
+                      <wps:bodyPr rot="0" spcFirstLastPara="0" vertOverflow="overflow" horzOverflow="overflow" vert="horz" wrap="square" lIns="91440" tIns="45720" rIns="91440" bIns="45720" numCol="1" spcCol="0" rtlCol="0" fromWordArt="0" anchor="t" anchorCtr="0" forceAA="0" compatLnSpc="1">
+                        <a:prstTxWarp prst="textNoShape">
+                          <a:avLst/>
+                        </a:prstTxWarp>
+                        <a:noAutofit/>
+                      </wps:bodyPr>
+                    </wps:wsp>
+                  </a:graphicData>
+                </a:graphic>
+                <wp14:sizeRelH relativeFrom="margin">
+                  <wp14:pctWidth>0</wp14:pctWidth>
+                </wp14:sizeRelH>
+                <wp14:sizeRelV relativeFrom="margin">
+                  <wp14:pctHeight>0</wp14:pctHeight>
+                </wp14:sizeRelV>
+              </wp:anchor>
+            </w:drawing>
+          </mc:Choice>
+          <mc:Fallback>
+            <w:pict>
+              <v:shape w14:anchorId="46C58EF8" id="Text Box 26" o:spid="_x0000_s1041" type="#_x0000_t202" style="position:absolute;margin-left:-50.65pt;margin-top:71.8pt;width:108pt;height:35.55pt;flip:x;z-index:251704320;visibility:visible;mso-wrap-style:square;mso-width-percent:0;mso-height-percent:0;mso-wrap-distance-left:9pt;mso-wrap-distance-top:0;mso-wrap-distance-right:9pt;mso-wrap-distance-bottom:0;mso-position-horizontal:absolute;mso-position-horizontal-relative:text;mso-position-vertical:absolute;mso-position-vertical-relative:text;mso-width-percent:0;mso-height-percent:0;mso-width-relative:margin;mso-height-relative:margin;v-text-anchor:top" o:gfxdata="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" fillcolor="white [3201]" strokeweight=".5pt">
+                <v:textbox>
+                  <w:txbxContent>
+                    <w:p>
+                      <w:pPr>
+                        <w:rPr>
+                          <w:color w:val="00B050"/>
+                          <w:sz w:val="21"/>
+                          <w:szCs w:val="21"/>
+                          <w14:textOutline w14:w="9525" w14:cap="rnd" w14:cmpd="sng" w14:algn="ctr">
+                            <w14:noFill/>
+                            <w14:prstDash w14:val="solid"/>
+                            <w14:bevel/>
+                          </w14:textOutline>
+                        </w:rPr>
+                      </w:pPr>
+                      <w:proofErr w:type="spellStart"/>
+                      <w:proofErr w:type="gramStart"/>
+                      <w:r>
+                        <w:rPr>
+                          <w:color w:val="00B050"/>
+                          <w:sz w:val="21"/>
+                          <w:szCs w:val="21"/>
+                          <w14:textOutline w14:w="9525" w14:cap="rnd" w14:cmpd="sng" w14:algn="ctr">
+                            <w14:noFill/>
+                            <w14:prstDash w14:val="solid"/>
+                            <w14:bevel/>
+                          </w14:textOutline>
+                        </w:rPr>
+                        <w:t>Rendership</w:t>
+                      </w:r>
+                      <w:proofErr w:type="spellEnd"/>
+                      <w:r>
+                        <w:rPr>
+                          <w:color w:val="00B050"/>
+                          <w:sz w:val="21"/>
+                          <w:szCs w:val="21"/>
+                          <w14:textOutline w14:w="9525" w14:cap="rnd" w14:cmpd="sng" w14:algn="ctr">
+                            <w14:noFill/>
+                            <w14:prstDash w14:val="solid"/>
+                            <w14:bevel/>
+                          </w14:textOutline>
+                        </w:rPr>
+                        <w:t xml:space="preserve"> </w:t>
+                      </w:r>
+                      <w:r>
+                        <w:rPr>
+                          <w:color w:val="00B050"/>
+                          <w:sz w:val="21"/>
+                          <w:szCs w:val="21"/>
+                          <w14:textOutline w14:w="9525" w14:cap="rnd" w14:cmpd="sng" w14:algn="ctr">
+                            <w14:noFill/>
+                            <w14:prstDash w14:val="solid"/>
+                            <w14:bevel/>
+                          </w14:textOutline>
+                        </w:rPr>
+                        <w:t>,</w:t>
+                      </w:r>
+                      <w:proofErr w:type="gramEnd"/>
+                    </w:p>
+                    <w:p>
+                      <w:pPr>
+                        <w:rPr>
+                          <w:color w:val="00B050"/>
+                          <w:sz w:val="21"/>
+                          <w:szCs w:val="21"/>
+                          <w14:textOutline w14:w="9525" w14:cap="rnd" w14:cmpd="sng" w14:algn="ctr">
+                            <w14:noFill/>
+                            <w14:prstDash w14:val="solid"/>
+                            <w14:bevel/>
+                          </w14:textOutline>
+                        </w:rPr>
+                      </w:pPr>
+                      <w:r>
+                        <w:rPr>
+                          <w:color w:val="00B050"/>
+                          <w:sz w:val="21"/>
+                          <w:szCs w:val="21"/>
+                          <w14:textOutline w14:w="9525" w14:cap="rnd" w14:cmpd="sng" w14:algn="ctr">
+                            <w14:noFill/>
+                            <w14:prstDash w14:val="solid"/>
+                            <w14:bevel/>
+                          </w14:textOutline>
+                        </w:rPr>
+                        <w:t>Rotate</w:t>
+                      </w:r>
+                    </w:p>
+                  </w:txbxContent>
+                </v:textbox>
+              </v:shape>
+            </w:pict>
+          </mc:Fallback>
+        </mc:AlternateContent>
+      </w:r>
+      <w:r>
+        <w:rPr>
+          <w:noProof/>
+        </w:rPr>
+        <mc:AlternateContent>
+          <mc:Choice Requires="wps">
+            <w:drawing>
+              <wp:anchor distT="0" distB="0" distL="114300" distR="114300" simplePos="0" relativeHeight="251710464" behindDoc="0" locked="0" layoutInCell="1" allowOverlap="1" wp14:anchorId="6381931C" wp14:editId="017AF446">
+                <wp:simplePos x="0" y="0"/>
+                <wp:positionH relativeFrom="column">
+                  <wp:posOffset>4131733</wp:posOffset>
+                </wp:positionH>
+                <wp:positionV relativeFrom="paragraph">
+                  <wp:posOffset>4198831</wp:posOffset>
+                </wp:positionV>
+                <wp:extent cx="1676400" cy="1524000"/>
+                <wp:effectExtent l="0" t="0" r="12700" b="12700"/>
+                <wp:wrapNone/>
+                <wp:docPr id="31" name="Text Box 31"/>
+                <wp:cNvGraphicFramePr/>
+                <a:graphic xmlns:a="http://schemas.openxmlformats.org/drawingml/2006/main">
+                  <a:graphicData uri="http://schemas.microsoft.com/office/word/2010/wordprocessingShape">
+                    <wps:wsp>
+                      <wps:cNvSpPr txBox="1"/>
+                      <wps:spPr>
+                        <a:xfrm>
+                          <a:off x="0" y="0"/>
+                          <a:ext cx="1676400" cy="1524000"/>
+                        </a:xfrm>
+                        <a:prstGeom prst="rect">
+                          <a:avLst/>
+                        </a:prstGeom>
+                        <a:solidFill>
+                          <a:schemeClr val="lt1"/>
+                        </a:solidFill>
+                        <a:ln w="6350">
+                          <a:solidFill>
+                            <a:prstClr val="black"/>
+                          </a:solidFill>
+                        </a:ln>
+                      </wps:spPr>
+                      <wps:txbx>
+                        <w:txbxContent>
+                          <w:p>
+                            <w:pPr>
+                              <w:rPr>
+                                <w:b/>
+                                <w:bCs/>
+                                <w:color w:val="00B050"/>
+                              </w:rPr>
+                            </w:pPr>
+                            <w:r>
+                              <w:rPr>
+                                <w:b/>
+                                <w:bCs/>
+                                <w:color w:val="00B050"/>
+                              </w:rPr>
+                              <w:t>Mouse</w:t>
+                            </w:r>
+                            <w:r>
+                              <w:rPr>
+                                <w:b/>
+                                <w:bCs/>
+                                <w:color w:val="00B050"/>
+                              </w:rPr>
+                              <w:t xml:space="preserve"> Utilities</w:t>
+                            </w:r>
+                          </w:p>
+                          <w:p>
+                            <w:proofErr w:type="spellStart"/>
+                            <w:r>
+                              <w:t>clickedShip</w:t>
+                            </w:r>
+                            <w:proofErr w:type="spellEnd"/>
+                            <w:r>
+                              <w:t>,</w:t>
+                            </w:r>
+                          </w:p>
+                          <w:p>
+                            <w:proofErr w:type="spellStart"/>
+                            <w:r>
+                              <w:t>handleMouseDown</w:t>
+                            </w:r>
+                            <w:proofErr w:type="spellEnd"/>
+                          </w:p>
+                        </w:txbxContent>
+                      </wps:txbx>
+                      <wps:bodyPr rot="0" spcFirstLastPara="0" vertOverflow="overflow" horzOverflow="overflow" vert="horz" wrap="square" lIns="91440" tIns="45720" rIns="91440" bIns="45720" numCol="1" spcCol="0" rtlCol="0" fromWordArt="0" anchor="t" anchorCtr="0" forceAA="0" compatLnSpc="1">
+                        <a:prstTxWarp prst="textNoShape">
+                          <a:avLst/>
+                        </a:prstTxWarp>
+                        <a:noAutofit/>
+                      </wps:bodyPr>
+                    </wps:wsp>
+                  </a:graphicData>
+                </a:graphic>
+              </wp:anchor>
+            </w:drawing>
+          </mc:Choice>
+          <mc:Fallback>
+            <w:pict>
+              <v:shape w14:anchorId="6381931C" id="Text Box 31" o:spid="_x0000_s1042" type="#_x0000_t202" style="position:absolute;margin-left:325.35pt;margin-top:330.6pt;width:132pt;height:120pt;z-index:251710464;visibility:visible;mso-wrap-style:square;mso-wrap-distance-left:9pt;mso-wrap-distance-top:0;mso-wrap-distance-right:9pt;mso-wrap-distance-bottom:0;mso-position-horizontal:absolute;mso-position-horizontal-relative:text;mso-position-vertical:absolute;mso-position-vertical-relative:text;v-text-anchor:top" o:gfxdata="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" fillcolor="white [3201]" strokeweight=".5pt">
+                <v:textbox>
+                  <w:txbxContent>
+                    <w:p>
+                      <w:pPr>
+                        <w:rPr>
+                          <w:b/>
+                          <w:bCs/>
+                          <w:color w:val="00B050"/>
+                        </w:rPr>
+                      </w:pPr>
+                      <w:r>
+                        <w:rPr>
+                          <w:b/>
+                          <w:bCs/>
+                          <w:color w:val="00B050"/>
+                        </w:rPr>
+                        <w:t>Mouse</w:t>
+                      </w:r>
+                      <w:r>
+                        <w:rPr>
+                          <w:b/>
+                          <w:bCs/>
+                          <w:color w:val="00B050"/>
+                        </w:rPr>
+                        <w:t xml:space="preserve"> Utilities</w:t>
+                      </w:r>
+                    </w:p>
+                    <w:p>
+                      <w:proofErr w:type="spellStart"/>
+                      <w:r>
+                        <w:t>clickedShip</w:t>
+                      </w:r>
+                      <w:proofErr w:type="spellEnd"/>
+                      <w:r>
+                        <w:t>,</w:t>
+                      </w:r>
+                    </w:p>
+                    <w:p>
+                      <w:proofErr w:type="spellStart"/>
+                      <w:r>
+                        <w:t>handleMouseDown</w:t>
+                      </w:r>
+                      <w:proofErr w:type="spellEnd"/>
+                    </w:p>
+                  </w:txbxContent>
+                </v:textbox>
+              </v:shape>
+            </w:pict>
+          </mc:Fallback>
+        </mc:AlternateContent>
+      </w:r>
+      <w:r>
+        <w:rPr>
+          <w:noProof/>
+        </w:rPr>
+        <mc:AlternateContent>
+          <mc:Choice Requires="wps">
+            <w:drawing>
+              <wp:anchor distT="0" distB="0" distL="114300" distR="114300" simplePos="0" relativeHeight="251708416" behindDoc="0" locked="0" layoutInCell="1" allowOverlap="1" wp14:anchorId="3BDFADC6" wp14:editId="61CA83CF">
+                <wp:simplePos x="0" y="0"/>
+                <wp:positionH relativeFrom="column">
+                  <wp:posOffset>-330200</wp:posOffset>
+                </wp:positionH>
+                <wp:positionV relativeFrom="paragraph">
+                  <wp:posOffset>4188248</wp:posOffset>
+                </wp:positionV>
+                <wp:extent cx="1676400" cy="1524000"/>
+                <wp:effectExtent l="0" t="0" r="12700" b="12700"/>
+                <wp:wrapNone/>
+                <wp:docPr id="30" name="Text Box 30"/>
+                <wp:cNvGraphicFramePr/>
+                <a:graphic xmlns:a="http://schemas.openxmlformats.org/drawingml/2006/main">
+                  <a:graphicData uri="http://schemas.microsoft.com/office/word/2010/wordprocessingShape">
+                    <wps:wsp>
+                      <wps:cNvSpPr txBox="1"/>
+                      <wps:spPr>
+                        <a:xfrm>
+                          <a:off x="0" y="0"/>
+                          <a:ext cx="1676400" cy="1524000"/>
+                        </a:xfrm>
+                        <a:prstGeom prst="rect">
+                          <a:avLst/>
+                        </a:prstGeom>
+                        <a:solidFill>
+                          <a:schemeClr val="lt1"/>
+                        </a:solidFill>
+                        <a:ln w="6350">
+                          <a:solidFill>
+                            <a:prstClr val="black"/>
+                          </a:solidFill>
+                        </a:ln>
+                      </wps:spPr>
+                      <wps:txbx>
+                        <w:txbxContent>
+                          <w:p>
+                            <w:pPr>
+                              <w:rPr>
+                                <w:b/>
+                                <w:bCs/>
+                                <w:color w:val="00B050"/>
+                              </w:rPr>
+                            </w:pPr>
+                            <w:r>
+                              <w:rPr>
+                                <w:b/>
+                                <w:bCs/>
+                                <w:color w:val="00B050"/>
+                              </w:rPr>
+                              <w:t>Drag Utilities</w:t>
+                            </w:r>
+                          </w:p>
+                          <w:p>
+                            <w:proofErr w:type="spellStart"/>
+                            <w:r>
+                              <w:t>onDragStart</w:t>
+                            </w:r>
+                            <w:proofErr w:type="spellEnd"/>
+                            <w:r>
+                              <w:t>,</w:t>
+                            </w:r>
+                          </w:p>
+                          <w:p>
+                            <w:proofErr w:type="spellStart"/>
+                            <w:r>
+                              <w:t>handleDragOver</w:t>
+                            </w:r>
+                            <w:proofErr w:type="spellEnd"/>
+                            <w:r>
+                              <w:t>,</w:t>
+                            </w:r>
+                          </w:p>
+                          <w:p>
+                            <w:proofErr w:type="spellStart"/>
+                            <w:r>
+                              <w:t>handleDragLeave</w:t>
+                            </w:r>
+                            <w:proofErr w:type="spellEnd"/>
+                            <w:r>
+                              <w:t>,</w:t>
+                            </w:r>
+                          </w:p>
+                          <w:p>
+                            <w:proofErr w:type="spellStart"/>
+                            <w:r>
+                              <w:t>handleDrop</w:t>
+                            </w:r>
+                            <w:proofErr w:type="spellEnd"/>
+                            <w:r>
+                              <w:t>,</w:t>
+                            </w:r>
+                          </w:p>
+                          <w:p>
+                            <w:proofErr w:type="spellStart"/>
+                            <w:r>
+                              <w:t>onDragEnd</w:t>
+                            </w:r>
+                            <w:proofErr w:type="spellEnd"/>
+                            <w:r>
+                              <w:t>,</w:t>
+                            </w:r>
+                          </w:p>
+                          <w:p>
+                            <w:proofErr w:type="spellStart"/>
+                            <w:r>
+                              <w:t>handlePlaceShip</w:t>
+                            </w:r>
+                            <w:proofErr w:type="spellEnd"/>
+                          </w:p>
+                        </w:txbxContent>
+                      </wps:txbx>
+                      <wps:bodyPr rot="0" spcFirstLastPara="0" vertOverflow="overflow" horzOverflow="overflow" vert="horz" wrap="square" lIns="91440" tIns="45720" rIns="91440" bIns="45720" numCol="1" spcCol="0" rtlCol="0" fromWordArt="0" anchor="t" anchorCtr="0" forceAA="0" compatLnSpc="1">
+                        <a:prstTxWarp prst="textNoShape">
+                          <a:avLst/>
+                        </a:prstTxWarp>
+                        <a:noAutofit/>
+                      </wps:bodyPr>
+                    </wps:wsp>
+                  </a:graphicData>
+                </a:graphic>
+              </wp:anchor>
+            </w:drawing>
+          </mc:Choice>
+          <mc:Fallback>
+            <w:pict>
+              <v:shape w14:anchorId="3BDFADC6" id="Text Box 30" o:spid="_x0000_s1043" type="#_x0000_t202" style="position:absolute;margin-left:-26pt;margin-top:329.8pt;width:132pt;height:120pt;z-index:251708416;visibility:visible;mso-wrap-style:square;mso-wrap-distance-left:9pt;mso-wrap-distance-top:0;mso-wrap-distance-right:9pt;mso-wrap-distance-bottom:0;mso-position-horizontal:absolute;mso-position-horizontal-relative:text;mso-position-vertical:absolute;mso-position-vertical-relative:text;v-text-anchor:top" o:gfxdata="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" fillcolor="white [3201]" strokeweight=".5pt">
+                <v:textbox>
+                  <w:txbxContent>
+                    <w:p>
+                      <w:pPr>
+                        <w:rPr>
+                          <w:b/>
+                          <w:bCs/>
+                          <w:color w:val="00B050"/>
+                        </w:rPr>
+                      </w:pPr>
+                      <w:r>
+                        <w:rPr>
+                          <w:b/>
+                          <w:bCs/>
+                          <w:color w:val="00B050"/>
+                        </w:rPr>
+                        <w:t>Drag Utilities</w:t>
+                      </w:r>
+                    </w:p>
+                    <w:p>
+                      <w:proofErr w:type="spellStart"/>
+                      <w:r>
+                        <w:t>onDragStart</w:t>
+                      </w:r>
+                      <w:proofErr w:type="spellEnd"/>
+                      <w:r>
+                        <w:t>,</w:t>
+                      </w:r>
+                    </w:p>
+                    <w:p>
+                      <w:proofErr w:type="spellStart"/>
+                      <w:r>
+                        <w:t>handleDragOver</w:t>
+                      </w:r>
+                      <w:proofErr w:type="spellEnd"/>
+                      <w:r>
+                        <w:t>,</w:t>
+                      </w:r>
+                    </w:p>
+                    <w:p>
+                      <w:proofErr w:type="spellStart"/>
+                      <w:r>
+                        <w:t>handleDragLeave</w:t>
+                      </w:r>
+                      <w:proofErr w:type="spellEnd"/>
+                      <w:r>
+                        <w:t>,</w:t>
+                      </w:r>
+                    </w:p>
+                    <w:p>
+                      <w:proofErr w:type="spellStart"/>
+                      <w:r>
+                        <w:t>handleDrop</w:t>
+                      </w:r>
+                      <w:proofErr w:type="spellEnd"/>
+                      <w:r>
+                        <w:t>,</w:t>
+                      </w:r>
+                    </w:p>
+                    <w:p>
+                      <w:proofErr w:type="spellStart"/>
+                      <w:r>
+                        <w:t>onDragEnd</w:t>
+                      </w:r>
+                      <w:proofErr w:type="spellEnd"/>
+                      <w:r>
+                        <w:t>,</w:t>
+                      </w:r>
+                    </w:p>
+                    <w:p>
+                      <w:proofErr w:type="spellStart"/>
+                      <w:r>
+                        <w:t>handlePlaceShip</w:t>
+                      </w:r>
+                      <w:proofErr w:type="spellEnd"/>
+                    </w:p>
+                  </w:txbxContent>
+                </v:textbox>
+              </v:shape>
+            </w:pict>
+          </mc:Fallback>
+        </mc:AlternateContent>
+      </w:r>
+    </w:p>
     <w:sectPr>
       <w:pgSz w:w="12240" w:h="15840"/>
       <w:pgMar w:top="1440" w:right="1440" w:bottom="1440" w:left="1440" w:header="708" w:footer="708" w:gutter="0"/>

</xml_diff>